<commit_message>
Update project qustions code
</commit_message>
<xml_diff>
--- a/Průvodní listina SQL.docx
+++ b/Průvodní listina SQL.docx
@@ -1708,6 +1708,93 @@
         </w:rPr>
         <w:t>, že chléb zlevnil jen pro některá odvětví. Mléko zlevnilo pro všechny odvětví vyjma Peněžnictvi a pojišťovnictví.</w:t>
       </w:r>
+    </w:p>
+    <w:p>
+      <w:pPr>
+        <w:rPr>
+          <w:lang w:val="cs-CZ"/>
+        </w:rPr>
+      </w:pPr>
+    </w:p>
+    <w:p>
+      <w:pPr>
+        <w:rPr>
+          <w:rFonts w:cs="Courier New"/>
+          <w:color w:val="808080"/>
+          <w:sz w:val="24"/>
+          <w:szCs w:val="24"/>
+          <w:shd w:val="clear" w:color="auto" w:fill="FFFFFF"/>
+        </w:rPr>
+      </w:pPr>
+      <w:r>
+        <w:rPr>
+          <w:rFonts w:cs="Courier New"/>
+          <w:color w:val="808080"/>
+          <w:sz w:val="24"/>
+          <w:szCs w:val="24"/>
+          <w:shd w:val="clear" w:color="auto" w:fill="FFFFFF"/>
+        </w:rPr>
+        <w:t>3. KTERÁ KATEGORIE POTRAVIN ZDRAŽUJE NEJPOMALEJI (JE U NÍ NEJNIŽŠÍ PERCENTUÁLNÍ MEZIROČNÍ NÁRŮST)?</w:t>
+      </w:r>
+    </w:p>
+    <w:p>
+      <w:pPr>
+        <w:rPr>
+          <w:lang w:val="cs-CZ"/>
+        </w:rPr>
+      </w:pPr>
+      <w:r>
+        <w:rPr>
+          <w:lang w:val="cs-CZ"/>
+        </w:rPr>
+        <w:t>3</w:t>
+      </w:r>
+      <w:r>
+        <w:rPr>
+          <w:lang w:val="cs-CZ"/>
+        </w:rPr>
+        <w:t>.1 Přehled, kolik kg chleba si můžeme koupit za průměrnou mzdu v letech 2006 a 2018. Z výsledku je patrné, že chléb v tomto období „zlevnil“.</w:t>
+      </w:r>
+    </w:p>
+    <w:p>
+      <w:pPr>
+        <w:rPr>
+          <w:lang w:val="cs-CZ"/>
+        </w:rPr>
+      </w:pPr>
+      <w:r>
+        <w:rPr>
+          <w:lang w:val="cs-CZ"/>
+        </w:rPr>
+        <w:t>3</w:t>
+      </w:r>
+      <w:r>
+        <w:rPr>
+          <w:lang w:val="cs-CZ"/>
+        </w:rPr>
+        <w:t>.</w:t>
+      </w:r>
+      <w:r>
+        <w:rPr>
+          <w:lang w:val="cs-CZ"/>
+        </w:rPr>
+        <w:t>2</w:t>
+      </w:r>
+      <w:r>
+        <w:rPr>
+          <w:lang w:val="cs-CZ"/>
+        </w:rPr>
+        <w:t xml:space="preserve"> Přehled, kolik kg chleba si můžeme koupit za průměrnou mzdu v letech 2006 a 2018. Z výsledku je patrné, že chléb v tomto období „zlevnil“.</w:t>
+      </w:r>
+    </w:p>
+    <w:p>
+      <w:pPr>
+        <w:rPr>
+          <w:sz w:val="28"/>
+          <w:szCs w:val="28"/>
+          <w:lang w:val="cs-CZ"/>
+        </w:rPr>
+      </w:pPr>
     </w:p>
     <w:p>
       <w:pPr>

</xml_diff>

<commit_message>
Update project questions and word document
</commit_message>
<xml_diff>
--- a/Průvodní listina SQL.docx
+++ b/Průvodní listina SQL.docx
@@ -39,22 +39,497 @@
           <w:u w:val="single"/>
           <w:shd w:val="clear" w:color="auto" w:fill="FFFFFF"/>
         </w:rPr>
-        <w:t>1. Výpis datových setů potřebných k projektu</w:t>
-      </w:r>
-    </w:p>
-    <w:p>
-      <w:pPr>
-        <w:rPr>
-          <w:rFonts w:cs="Courier New"/>
-          <w:shd w:val="clear" w:color="auto" w:fill="FFFFFF"/>
-        </w:rPr>
-      </w:pPr>
-      <w:r>
-        <w:rPr>
-          <w:rFonts w:cs="Courier New"/>
-          <w:shd w:val="clear" w:color="auto" w:fill="FFFFFF"/>
-        </w:rPr>
-        <w:t>Jako první jsem si vypsal všechny potřebné datové sety, které jsou pro projekt relevantní, abych si je postupně všechny prošel, osahal si je a viděl, jak jsou spolu vzájemně propojeny.</w:t>
+        <w:t xml:space="preserve">1. </w:t>
+      </w:r>
+      <w:proofErr w:type="spellStart"/>
+      <w:r>
+        <w:rPr>
+          <w:rFonts w:cs="Courier New"/>
+          <w:color w:val="808080"/>
+          <w:u w:val="single"/>
+          <w:shd w:val="clear" w:color="auto" w:fill="FFFFFF"/>
+        </w:rPr>
+        <w:t>Výpis</w:t>
+      </w:r>
+      <w:proofErr w:type="spellEnd"/>
+      <w:r>
+        <w:rPr>
+          <w:rFonts w:cs="Courier New"/>
+          <w:color w:val="808080"/>
+          <w:u w:val="single"/>
+          <w:shd w:val="clear" w:color="auto" w:fill="FFFFFF"/>
+        </w:rPr>
+        <w:t xml:space="preserve"> </w:t>
+      </w:r>
+      <w:proofErr w:type="spellStart"/>
+      <w:r>
+        <w:rPr>
+          <w:rFonts w:cs="Courier New"/>
+          <w:color w:val="808080"/>
+          <w:u w:val="single"/>
+          <w:shd w:val="clear" w:color="auto" w:fill="FFFFFF"/>
+        </w:rPr>
+        <w:t>datových</w:t>
+      </w:r>
+      <w:proofErr w:type="spellEnd"/>
+      <w:r>
+        <w:rPr>
+          <w:rFonts w:cs="Courier New"/>
+          <w:color w:val="808080"/>
+          <w:u w:val="single"/>
+          <w:shd w:val="clear" w:color="auto" w:fill="FFFFFF"/>
+        </w:rPr>
+        <w:t xml:space="preserve"> </w:t>
+      </w:r>
+      <w:proofErr w:type="spellStart"/>
+      <w:r>
+        <w:rPr>
+          <w:rFonts w:cs="Courier New"/>
+          <w:color w:val="808080"/>
+          <w:u w:val="single"/>
+          <w:shd w:val="clear" w:color="auto" w:fill="FFFFFF"/>
+        </w:rPr>
+        <w:t>setů</w:t>
+      </w:r>
+      <w:proofErr w:type="spellEnd"/>
+      <w:r>
+        <w:rPr>
+          <w:rFonts w:cs="Courier New"/>
+          <w:color w:val="808080"/>
+          <w:u w:val="single"/>
+          <w:shd w:val="clear" w:color="auto" w:fill="FFFFFF"/>
+        </w:rPr>
+        <w:t xml:space="preserve"> </w:t>
+      </w:r>
+      <w:proofErr w:type="spellStart"/>
+      <w:r>
+        <w:rPr>
+          <w:rFonts w:cs="Courier New"/>
+          <w:color w:val="808080"/>
+          <w:u w:val="single"/>
+          <w:shd w:val="clear" w:color="auto" w:fill="FFFFFF"/>
+        </w:rPr>
+        <w:t>potřebných</w:t>
+      </w:r>
+      <w:proofErr w:type="spellEnd"/>
+      <w:r>
+        <w:rPr>
+          <w:rFonts w:cs="Courier New"/>
+          <w:color w:val="808080"/>
+          <w:u w:val="single"/>
+          <w:shd w:val="clear" w:color="auto" w:fill="FFFFFF"/>
+        </w:rPr>
+        <w:t xml:space="preserve"> k </w:t>
+      </w:r>
+      <w:proofErr w:type="spellStart"/>
+      <w:r>
+        <w:rPr>
+          <w:rFonts w:cs="Courier New"/>
+          <w:color w:val="808080"/>
+          <w:u w:val="single"/>
+          <w:shd w:val="clear" w:color="auto" w:fill="FFFFFF"/>
+        </w:rPr>
+        <w:t>projektu</w:t>
+      </w:r>
+      <w:proofErr w:type="spellEnd"/>
+    </w:p>
+    <w:p>
+      <w:pPr>
+        <w:rPr>
+          <w:rFonts w:cs="Courier New"/>
+          <w:shd w:val="clear" w:color="auto" w:fill="FFFFFF"/>
+        </w:rPr>
+      </w:pPr>
+      <w:r>
+        <w:rPr>
+          <w:rFonts w:cs="Courier New"/>
+          <w:shd w:val="clear" w:color="auto" w:fill="FFFFFF"/>
+        </w:rPr>
+        <w:t xml:space="preserve">Jako </w:t>
+      </w:r>
+      <w:proofErr w:type="spellStart"/>
+      <w:r>
+        <w:rPr>
+          <w:rFonts w:cs="Courier New"/>
+          <w:shd w:val="clear" w:color="auto" w:fill="FFFFFF"/>
+        </w:rPr>
+        <w:t>první</w:t>
+      </w:r>
+      <w:proofErr w:type="spellEnd"/>
+      <w:r>
+        <w:rPr>
+          <w:rFonts w:cs="Courier New"/>
+          <w:shd w:val="clear" w:color="auto" w:fill="FFFFFF"/>
+        </w:rPr>
+        <w:t xml:space="preserve"> </w:t>
+      </w:r>
+      <w:proofErr w:type="spellStart"/>
+      <w:r>
+        <w:rPr>
+          <w:rFonts w:cs="Courier New"/>
+          <w:shd w:val="clear" w:color="auto" w:fill="FFFFFF"/>
+        </w:rPr>
+        <w:t>jsem</w:t>
+      </w:r>
+      <w:proofErr w:type="spellEnd"/>
+      <w:r>
+        <w:rPr>
+          <w:rFonts w:cs="Courier New"/>
+          <w:shd w:val="clear" w:color="auto" w:fill="FFFFFF"/>
+        </w:rPr>
+        <w:t xml:space="preserve"> </w:t>
+      </w:r>
+      <w:proofErr w:type="spellStart"/>
+      <w:r>
+        <w:rPr>
+          <w:rFonts w:cs="Courier New"/>
+          <w:shd w:val="clear" w:color="auto" w:fill="FFFFFF"/>
+        </w:rPr>
+        <w:t>si</w:t>
+      </w:r>
+      <w:proofErr w:type="spellEnd"/>
+      <w:r>
+        <w:rPr>
+          <w:rFonts w:cs="Courier New"/>
+          <w:shd w:val="clear" w:color="auto" w:fill="FFFFFF"/>
+        </w:rPr>
+        <w:t xml:space="preserve"> </w:t>
+      </w:r>
+      <w:proofErr w:type="spellStart"/>
+      <w:r>
+        <w:rPr>
+          <w:rFonts w:cs="Courier New"/>
+          <w:shd w:val="clear" w:color="auto" w:fill="FFFFFF"/>
+        </w:rPr>
+        <w:t>vypsal</w:t>
+      </w:r>
+      <w:proofErr w:type="spellEnd"/>
+      <w:r>
+        <w:rPr>
+          <w:rFonts w:cs="Courier New"/>
+          <w:shd w:val="clear" w:color="auto" w:fill="FFFFFF"/>
+        </w:rPr>
+        <w:t xml:space="preserve"> </w:t>
+      </w:r>
+      <w:proofErr w:type="spellStart"/>
+      <w:r>
+        <w:rPr>
+          <w:rFonts w:cs="Courier New"/>
+          <w:shd w:val="clear" w:color="auto" w:fill="FFFFFF"/>
+        </w:rPr>
+        <w:t>všechny</w:t>
+      </w:r>
+      <w:proofErr w:type="spellEnd"/>
+      <w:r>
+        <w:rPr>
+          <w:rFonts w:cs="Courier New"/>
+          <w:shd w:val="clear" w:color="auto" w:fill="FFFFFF"/>
+        </w:rPr>
+        <w:t xml:space="preserve"> </w:t>
+      </w:r>
+      <w:proofErr w:type="spellStart"/>
+      <w:r>
+        <w:rPr>
+          <w:rFonts w:cs="Courier New"/>
+          <w:shd w:val="clear" w:color="auto" w:fill="FFFFFF"/>
+        </w:rPr>
+        <w:t>potřebné</w:t>
+      </w:r>
+      <w:proofErr w:type="spellEnd"/>
+      <w:r>
+        <w:rPr>
+          <w:rFonts w:cs="Courier New"/>
+          <w:shd w:val="clear" w:color="auto" w:fill="FFFFFF"/>
+        </w:rPr>
+        <w:t xml:space="preserve"> </w:t>
+      </w:r>
+      <w:proofErr w:type="spellStart"/>
+      <w:r>
+        <w:rPr>
+          <w:rFonts w:cs="Courier New"/>
+          <w:shd w:val="clear" w:color="auto" w:fill="FFFFFF"/>
+        </w:rPr>
+        <w:t>datové</w:t>
+      </w:r>
+      <w:proofErr w:type="spellEnd"/>
+      <w:r>
+        <w:rPr>
+          <w:rFonts w:cs="Courier New"/>
+          <w:shd w:val="clear" w:color="auto" w:fill="FFFFFF"/>
+        </w:rPr>
+        <w:t xml:space="preserve"> </w:t>
+      </w:r>
+      <w:proofErr w:type="spellStart"/>
+      <w:r>
+        <w:rPr>
+          <w:rFonts w:cs="Courier New"/>
+          <w:shd w:val="clear" w:color="auto" w:fill="FFFFFF"/>
+        </w:rPr>
+        <w:t>sety</w:t>
+      </w:r>
+      <w:proofErr w:type="spellEnd"/>
+      <w:r>
+        <w:rPr>
+          <w:rFonts w:cs="Courier New"/>
+          <w:shd w:val="clear" w:color="auto" w:fill="FFFFFF"/>
+        </w:rPr>
+        <w:t xml:space="preserve">, </w:t>
+      </w:r>
+      <w:proofErr w:type="spellStart"/>
+      <w:r>
+        <w:rPr>
+          <w:rFonts w:cs="Courier New"/>
+          <w:shd w:val="clear" w:color="auto" w:fill="FFFFFF"/>
+        </w:rPr>
+        <w:t>které</w:t>
+      </w:r>
+      <w:proofErr w:type="spellEnd"/>
+      <w:r>
+        <w:rPr>
+          <w:rFonts w:cs="Courier New"/>
+          <w:shd w:val="clear" w:color="auto" w:fill="FFFFFF"/>
+        </w:rPr>
+        <w:t xml:space="preserve"> </w:t>
+      </w:r>
+      <w:proofErr w:type="spellStart"/>
+      <w:r>
+        <w:rPr>
+          <w:rFonts w:cs="Courier New"/>
+          <w:shd w:val="clear" w:color="auto" w:fill="FFFFFF"/>
+        </w:rPr>
+        <w:t>jsou</w:t>
+      </w:r>
+      <w:proofErr w:type="spellEnd"/>
+      <w:r>
+        <w:rPr>
+          <w:rFonts w:cs="Courier New"/>
+          <w:shd w:val="clear" w:color="auto" w:fill="FFFFFF"/>
+        </w:rPr>
+        <w:t xml:space="preserve"> pro </w:t>
+      </w:r>
+      <w:proofErr w:type="spellStart"/>
+      <w:r>
+        <w:rPr>
+          <w:rFonts w:cs="Courier New"/>
+          <w:shd w:val="clear" w:color="auto" w:fill="FFFFFF"/>
+        </w:rPr>
+        <w:t>projekt</w:t>
+      </w:r>
+      <w:proofErr w:type="spellEnd"/>
+      <w:r>
+        <w:rPr>
+          <w:rFonts w:cs="Courier New"/>
+          <w:shd w:val="clear" w:color="auto" w:fill="FFFFFF"/>
+        </w:rPr>
+        <w:t xml:space="preserve"> </w:t>
+      </w:r>
+      <w:proofErr w:type="spellStart"/>
+      <w:r>
+        <w:rPr>
+          <w:rFonts w:cs="Courier New"/>
+          <w:shd w:val="clear" w:color="auto" w:fill="FFFFFF"/>
+        </w:rPr>
+        <w:t>relevantní</w:t>
+      </w:r>
+      <w:proofErr w:type="spellEnd"/>
+      <w:r>
+        <w:rPr>
+          <w:rFonts w:cs="Courier New"/>
+          <w:shd w:val="clear" w:color="auto" w:fill="FFFFFF"/>
+        </w:rPr>
+        <w:t xml:space="preserve">, </w:t>
+      </w:r>
+      <w:proofErr w:type="spellStart"/>
+      <w:r>
+        <w:rPr>
+          <w:rFonts w:cs="Courier New"/>
+          <w:shd w:val="clear" w:color="auto" w:fill="FFFFFF"/>
+        </w:rPr>
+        <w:t>abych</w:t>
+      </w:r>
+      <w:proofErr w:type="spellEnd"/>
+      <w:r>
+        <w:rPr>
+          <w:rFonts w:cs="Courier New"/>
+          <w:shd w:val="clear" w:color="auto" w:fill="FFFFFF"/>
+        </w:rPr>
+        <w:t xml:space="preserve"> </w:t>
+      </w:r>
+      <w:proofErr w:type="spellStart"/>
+      <w:r>
+        <w:rPr>
+          <w:rFonts w:cs="Courier New"/>
+          <w:shd w:val="clear" w:color="auto" w:fill="FFFFFF"/>
+        </w:rPr>
+        <w:t>si</w:t>
+      </w:r>
+      <w:proofErr w:type="spellEnd"/>
+      <w:r>
+        <w:rPr>
+          <w:rFonts w:cs="Courier New"/>
+          <w:shd w:val="clear" w:color="auto" w:fill="FFFFFF"/>
+        </w:rPr>
+        <w:t xml:space="preserve"> je </w:t>
+      </w:r>
+      <w:proofErr w:type="spellStart"/>
+      <w:r>
+        <w:rPr>
+          <w:rFonts w:cs="Courier New"/>
+          <w:shd w:val="clear" w:color="auto" w:fill="FFFFFF"/>
+        </w:rPr>
+        <w:t>postupně</w:t>
+      </w:r>
+      <w:proofErr w:type="spellEnd"/>
+      <w:r>
+        <w:rPr>
+          <w:rFonts w:cs="Courier New"/>
+          <w:shd w:val="clear" w:color="auto" w:fill="FFFFFF"/>
+        </w:rPr>
+        <w:t xml:space="preserve"> </w:t>
+      </w:r>
+      <w:proofErr w:type="spellStart"/>
+      <w:r>
+        <w:rPr>
+          <w:rFonts w:cs="Courier New"/>
+          <w:shd w:val="clear" w:color="auto" w:fill="FFFFFF"/>
+        </w:rPr>
+        <w:t>všechny</w:t>
+      </w:r>
+      <w:proofErr w:type="spellEnd"/>
+      <w:r>
+        <w:rPr>
+          <w:rFonts w:cs="Courier New"/>
+          <w:shd w:val="clear" w:color="auto" w:fill="FFFFFF"/>
+        </w:rPr>
+        <w:t xml:space="preserve"> </w:t>
+      </w:r>
+      <w:proofErr w:type="spellStart"/>
+      <w:r>
+        <w:rPr>
+          <w:rFonts w:cs="Courier New"/>
+          <w:shd w:val="clear" w:color="auto" w:fill="FFFFFF"/>
+        </w:rPr>
+        <w:t>prošel</w:t>
+      </w:r>
+      <w:proofErr w:type="spellEnd"/>
+      <w:r>
+        <w:rPr>
+          <w:rFonts w:cs="Courier New"/>
+          <w:shd w:val="clear" w:color="auto" w:fill="FFFFFF"/>
+        </w:rPr>
+        <w:t xml:space="preserve">, </w:t>
+      </w:r>
+      <w:proofErr w:type="spellStart"/>
+      <w:r>
+        <w:rPr>
+          <w:rFonts w:cs="Courier New"/>
+          <w:shd w:val="clear" w:color="auto" w:fill="FFFFFF"/>
+        </w:rPr>
+        <w:t>osahal</w:t>
+      </w:r>
+      <w:proofErr w:type="spellEnd"/>
+      <w:r>
+        <w:rPr>
+          <w:rFonts w:cs="Courier New"/>
+          <w:shd w:val="clear" w:color="auto" w:fill="FFFFFF"/>
+        </w:rPr>
+        <w:t xml:space="preserve"> </w:t>
+      </w:r>
+      <w:proofErr w:type="spellStart"/>
+      <w:r>
+        <w:rPr>
+          <w:rFonts w:cs="Courier New"/>
+          <w:shd w:val="clear" w:color="auto" w:fill="FFFFFF"/>
+        </w:rPr>
+        <w:t>si</w:t>
+      </w:r>
+      <w:proofErr w:type="spellEnd"/>
+      <w:r>
+        <w:rPr>
+          <w:rFonts w:cs="Courier New"/>
+          <w:shd w:val="clear" w:color="auto" w:fill="FFFFFF"/>
+        </w:rPr>
+        <w:t xml:space="preserve"> je a </w:t>
+      </w:r>
+      <w:proofErr w:type="spellStart"/>
+      <w:r>
+        <w:rPr>
+          <w:rFonts w:cs="Courier New"/>
+          <w:shd w:val="clear" w:color="auto" w:fill="FFFFFF"/>
+        </w:rPr>
+        <w:t>viděl</w:t>
+      </w:r>
+      <w:proofErr w:type="spellEnd"/>
+      <w:r>
+        <w:rPr>
+          <w:rFonts w:cs="Courier New"/>
+          <w:shd w:val="clear" w:color="auto" w:fill="FFFFFF"/>
+        </w:rPr>
+        <w:t xml:space="preserve">, jak </w:t>
+      </w:r>
+      <w:proofErr w:type="spellStart"/>
+      <w:r>
+        <w:rPr>
+          <w:rFonts w:cs="Courier New"/>
+          <w:shd w:val="clear" w:color="auto" w:fill="FFFFFF"/>
+        </w:rPr>
+        <w:t>jsou</w:t>
+      </w:r>
+      <w:proofErr w:type="spellEnd"/>
+      <w:r>
+        <w:rPr>
+          <w:rFonts w:cs="Courier New"/>
+          <w:shd w:val="clear" w:color="auto" w:fill="FFFFFF"/>
+        </w:rPr>
+        <w:t xml:space="preserve"> </w:t>
+      </w:r>
+      <w:proofErr w:type="spellStart"/>
+      <w:r>
+        <w:rPr>
+          <w:rFonts w:cs="Courier New"/>
+          <w:shd w:val="clear" w:color="auto" w:fill="FFFFFF"/>
+        </w:rPr>
+        <w:t>spolu</w:t>
+      </w:r>
+      <w:proofErr w:type="spellEnd"/>
+      <w:r>
+        <w:rPr>
+          <w:rFonts w:cs="Courier New"/>
+          <w:shd w:val="clear" w:color="auto" w:fill="FFFFFF"/>
+        </w:rPr>
+        <w:t xml:space="preserve"> </w:t>
+      </w:r>
+      <w:proofErr w:type="spellStart"/>
+      <w:r>
+        <w:rPr>
+          <w:rFonts w:cs="Courier New"/>
+          <w:shd w:val="clear" w:color="auto" w:fill="FFFFFF"/>
+        </w:rPr>
+        <w:t>vzájemně</w:t>
+      </w:r>
+      <w:proofErr w:type="spellEnd"/>
+      <w:r>
+        <w:rPr>
+          <w:rFonts w:cs="Courier New"/>
+          <w:shd w:val="clear" w:color="auto" w:fill="FFFFFF"/>
+        </w:rPr>
+        <w:t xml:space="preserve"> </w:t>
+      </w:r>
+      <w:proofErr w:type="spellStart"/>
+      <w:r>
+        <w:rPr>
+          <w:rFonts w:cs="Courier New"/>
+          <w:shd w:val="clear" w:color="auto" w:fill="FFFFFF"/>
+        </w:rPr>
+        <w:t>propojeny</w:t>
+      </w:r>
+      <w:proofErr w:type="spellEnd"/>
+      <w:r>
+        <w:rPr>
+          <w:rFonts w:cs="Courier New"/>
+          <w:shd w:val="clear" w:color="auto" w:fill="FFFFFF"/>
+        </w:rPr>
+        <w:t>.</w:t>
       </w:r>
     </w:p>
     <w:p>
@@ -84,8 +559,239 @@
           <w:u w:val="single"/>
           <w:shd w:val="clear" w:color="auto" w:fill="FFFFFF"/>
         </w:rPr>
-        <w:t>2. Vytvoření pomocných tabulek, pomoci kterých se dostaneme k první finální tabulce - t_mk_wage, t_mk_price, t_mk_price_general</w:t>
-      </w:r>
+        <w:t xml:space="preserve">2. </w:t>
+      </w:r>
+      <w:proofErr w:type="spellStart"/>
+      <w:r>
+        <w:rPr>
+          <w:rFonts w:cs="Courier New"/>
+          <w:color w:val="808080"/>
+          <w:u w:val="single"/>
+          <w:shd w:val="clear" w:color="auto" w:fill="FFFFFF"/>
+        </w:rPr>
+        <w:t>Vytvoření</w:t>
+      </w:r>
+      <w:proofErr w:type="spellEnd"/>
+      <w:r>
+        <w:rPr>
+          <w:rFonts w:cs="Courier New"/>
+          <w:color w:val="808080"/>
+          <w:u w:val="single"/>
+          <w:shd w:val="clear" w:color="auto" w:fill="FFFFFF"/>
+        </w:rPr>
+        <w:t xml:space="preserve"> </w:t>
+      </w:r>
+      <w:proofErr w:type="spellStart"/>
+      <w:r>
+        <w:rPr>
+          <w:rFonts w:cs="Courier New"/>
+          <w:color w:val="808080"/>
+          <w:u w:val="single"/>
+          <w:shd w:val="clear" w:color="auto" w:fill="FFFFFF"/>
+        </w:rPr>
+        <w:t>pomocných</w:t>
+      </w:r>
+      <w:proofErr w:type="spellEnd"/>
+      <w:r>
+        <w:rPr>
+          <w:rFonts w:cs="Courier New"/>
+          <w:color w:val="808080"/>
+          <w:u w:val="single"/>
+          <w:shd w:val="clear" w:color="auto" w:fill="FFFFFF"/>
+        </w:rPr>
+        <w:t xml:space="preserve"> </w:t>
+      </w:r>
+      <w:proofErr w:type="spellStart"/>
+      <w:r>
+        <w:rPr>
+          <w:rFonts w:cs="Courier New"/>
+          <w:color w:val="808080"/>
+          <w:u w:val="single"/>
+          <w:shd w:val="clear" w:color="auto" w:fill="FFFFFF"/>
+        </w:rPr>
+        <w:t>tabulek</w:t>
+      </w:r>
+      <w:proofErr w:type="spellEnd"/>
+      <w:r>
+        <w:rPr>
+          <w:rFonts w:cs="Courier New"/>
+          <w:color w:val="808080"/>
+          <w:u w:val="single"/>
+          <w:shd w:val="clear" w:color="auto" w:fill="FFFFFF"/>
+        </w:rPr>
+        <w:t xml:space="preserve">, </w:t>
+      </w:r>
+      <w:proofErr w:type="spellStart"/>
+      <w:r>
+        <w:rPr>
+          <w:rFonts w:cs="Courier New"/>
+          <w:color w:val="808080"/>
+          <w:u w:val="single"/>
+          <w:shd w:val="clear" w:color="auto" w:fill="FFFFFF"/>
+        </w:rPr>
+        <w:t>pomoci</w:t>
+      </w:r>
+      <w:proofErr w:type="spellEnd"/>
+      <w:r>
+        <w:rPr>
+          <w:rFonts w:cs="Courier New"/>
+          <w:color w:val="808080"/>
+          <w:u w:val="single"/>
+          <w:shd w:val="clear" w:color="auto" w:fill="FFFFFF"/>
+        </w:rPr>
+        <w:t xml:space="preserve"> </w:t>
+      </w:r>
+      <w:proofErr w:type="spellStart"/>
+      <w:r>
+        <w:rPr>
+          <w:rFonts w:cs="Courier New"/>
+          <w:color w:val="808080"/>
+          <w:u w:val="single"/>
+          <w:shd w:val="clear" w:color="auto" w:fill="FFFFFF"/>
+        </w:rPr>
+        <w:t>kterých</w:t>
+      </w:r>
+      <w:proofErr w:type="spellEnd"/>
+      <w:r>
+        <w:rPr>
+          <w:rFonts w:cs="Courier New"/>
+          <w:color w:val="808080"/>
+          <w:u w:val="single"/>
+          <w:shd w:val="clear" w:color="auto" w:fill="FFFFFF"/>
+        </w:rPr>
+        <w:t xml:space="preserve"> se </w:t>
+      </w:r>
+      <w:proofErr w:type="spellStart"/>
+      <w:r>
+        <w:rPr>
+          <w:rFonts w:cs="Courier New"/>
+          <w:color w:val="808080"/>
+          <w:u w:val="single"/>
+          <w:shd w:val="clear" w:color="auto" w:fill="FFFFFF"/>
+        </w:rPr>
+        <w:t>dostaneme</w:t>
+      </w:r>
+      <w:proofErr w:type="spellEnd"/>
+      <w:r>
+        <w:rPr>
+          <w:rFonts w:cs="Courier New"/>
+          <w:color w:val="808080"/>
+          <w:u w:val="single"/>
+          <w:shd w:val="clear" w:color="auto" w:fill="FFFFFF"/>
+        </w:rPr>
+        <w:t xml:space="preserve"> k </w:t>
+      </w:r>
+      <w:proofErr w:type="spellStart"/>
+      <w:r>
+        <w:rPr>
+          <w:rFonts w:cs="Courier New"/>
+          <w:color w:val="808080"/>
+          <w:u w:val="single"/>
+          <w:shd w:val="clear" w:color="auto" w:fill="FFFFFF"/>
+        </w:rPr>
+        <w:t>první</w:t>
+      </w:r>
+      <w:proofErr w:type="spellEnd"/>
+      <w:r>
+        <w:rPr>
+          <w:rFonts w:cs="Courier New"/>
+          <w:color w:val="808080"/>
+          <w:u w:val="single"/>
+          <w:shd w:val="clear" w:color="auto" w:fill="FFFFFF"/>
+        </w:rPr>
+        <w:t xml:space="preserve"> </w:t>
+      </w:r>
+      <w:proofErr w:type="spellStart"/>
+      <w:r>
+        <w:rPr>
+          <w:rFonts w:cs="Courier New"/>
+          <w:color w:val="808080"/>
+          <w:u w:val="single"/>
+          <w:shd w:val="clear" w:color="auto" w:fill="FFFFFF"/>
+        </w:rPr>
+        <w:t>finální</w:t>
+      </w:r>
+      <w:proofErr w:type="spellEnd"/>
+      <w:r>
+        <w:rPr>
+          <w:rFonts w:cs="Courier New"/>
+          <w:color w:val="808080"/>
+          <w:u w:val="single"/>
+          <w:shd w:val="clear" w:color="auto" w:fill="FFFFFF"/>
+        </w:rPr>
+        <w:t xml:space="preserve"> </w:t>
+      </w:r>
+      <w:proofErr w:type="spellStart"/>
+      <w:r>
+        <w:rPr>
+          <w:rFonts w:cs="Courier New"/>
+          <w:color w:val="808080"/>
+          <w:u w:val="single"/>
+          <w:shd w:val="clear" w:color="auto" w:fill="FFFFFF"/>
+        </w:rPr>
+        <w:t>tabulce</w:t>
+      </w:r>
+      <w:proofErr w:type="spellEnd"/>
+      <w:r>
+        <w:rPr>
+          <w:rFonts w:cs="Courier New"/>
+          <w:color w:val="808080"/>
+          <w:u w:val="single"/>
+          <w:shd w:val="clear" w:color="auto" w:fill="FFFFFF"/>
+        </w:rPr>
+        <w:t xml:space="preserve"> - </w:t>
+      </w:r>
+      <w:proofErr w:type="spellStart"/>
+      <w:r>
+        <w:rPr>
+          <w:rFonts w:cs="Courier New"/>
+          <w:color w:val="808080"/>
+          <w:u w:val="single"/>
+          <w:shd w:val="clear" w:color="auto" w:fill="FFFFFF"/>
+        </w:rPr>
+        <w:t>t_mk_wage</w:t>
+      </w:r>
+      <w:proofErr w:type="spellEnd"/>
+      <w:r>
+        <w:rPr>
+          <w:rFonts w:cs="Courier New"/>
+          <w:color w:val="808080"/>
+          <w:u w:val="single"/>
+          <w:shd w:val="clear" w:color="auto" w:fill="FFFFFF"/>
+        </w:rPr>
+        <w:t xml:space="preserve">, </w:t>
+      </w:r>
+      <w:proofErr w:type="spellStart"/>
+      <w:r>
+        <w:rPr>
+          <w:rFonts w:cs="Courier New"/>
+          <w:color w:val="808080"/>
+          <w:u w:val="single"/>
+          <w:shd w:val="clear" w:color="auto" w:fill="FFFFFF"/>
+        </w:rPr>
+        <w:t>t_mk_price</w:t>
+      </w:r>
+      <w:proofErr w:type="spellEnd"/>
+      <w:r>
+        <w:rPr>
+          <w:rFonts w:cs="Courier New"/>
+          <w:color w:val="808080"/>
+          <w:u w:val="single"/>
+          <w:shd w:val="clear" w:color="auto" w:fill="FFFFFF"/>
+        </w:rPr>
+        <w:t xml:space="preserve">, </w:t>
+      </w:r>
+      <w:proofErr w:type="spellStart"/>
+      <w:r>
+        <w:rPr>
+          <w:rFonts w:cs="Courier New"/>
+          <w:color w:val="808080"/>
+          <w:u w:val="single"/>
+          <w:shd w:val="clear" w:color="auto" w:fill="FFFFFF"/>
+        </w:rPr>
+        <w:t>t_mk_price_general</w:t>
+      </w:r>
+      <w:proofErr w:type="spellEnd"/>
     </w:p>
     <w:p>
       <w:pPr>
@@ -99,6 +805,7 @@
         </w:rPr>
         <w:t xml:space="preserve">Vytvořil jsem si pomocnou tabulku </w:t>
       </w:r>
+      <w:proofErr w:type="spellStart"/>
       <w:r>
         <w:rPr>
           <w:highlight w:val="cyan"/>
@@ -106,12 +813,14 @@
         </w:rPr>
         <w:t>t_mk_wage</w:t>
       </w:r>
+      <w:proofErr w:type="spellEnd"/>
       <w:r>
         <w:rPr>
           <w:lang w:val="cs-CZ"/>
         </w:rPr>
         <w:t xml:space="preserve">, která obsahuje průměrné roční mzdy v jednotlivých odvětvích od roku 2000 do roku 2021. Využil jsem k tomu tabulku </w:t>
       </w:r>
+      <w:proofErr w:type="spellStart"/>
       <w:r>
         <w:rPr>
           <w:rFonts w:ascii="Courier New" w:hAnsi="Courier New" w:cs="Courier New"/>
@@ -122,12 +831,14 @@
         </w:rPr>
         <w:t>czechia_payroll</w:t>
       </w:r>
+      <w:proofErr w:type="spellEnd"/>
       <w:r>
         <w:rPr>
           <w:lang w:val="cs-CZ"/>
         </w:rPr>
         <w:t xml:space="preserve"> spolu s tabulkou </w:t>
       </w:r>
+      <w:proofErr w:type="spellStart"/>
       <w:r>
         <w:rPr>
           <w:rFonts w:ascii="Courier New" w:hAnsi="Courier New" w:cs="Courier New"/>
@@ -138,6 +849,7 @@
         </w:rPr>
         <w:t>czechia_payroll_industry_branch</w:t>
       </w:r>
+      <w:proofErr w:type="spellEnd"/>
       <w:r>
         <w:rPr>
           <w:lang w:val="cs-CZ"/>
@@ -163,6 +875,7 @@
         </w:rPr>
         <w:t xml:space="preserve">napříč neprázdnými hodnotami </w:t>
       </w:r>
+      <w:proofErr w:type="spellStart"/>
       <w:r>
         <w:rPr>
           <w:highlight w:val="lightGray"/>
@@ -170,6 +883,7 @@
         </w:rPr>
         <w:t>industry_branch_code</w:t>
       </w:r>
+      <w:proofErr w:type="spellEnd"/>
       <w:r>
         <w:rPr>
           <w:lang w:val="cs-CZ"/>
@@ -229,6 +943,7 @@
         </w:rPr>
         <w:t xml:space="preserve">Dále jsem si vytvořil tabulku </w:t>
       </w:r>
+      <w:proofErr w:type="spellStart"/>
       <w:r>
         <w:rPr>
           <w:highlight w:val="cyan"/>
@@ -236,6 +951,7 @@
         </w:rPr>
         <w:t>t_mk_price</w:t>
       </w:r>
+      <w:proofErr w:type="spellEnd"/>
       <w:r>
         <w:rPr>
           <w:lang w:val="cs-CZ"/>
@@ -248,6 +964,7 @@
         </w:rPr>
         <w:t xml:space="preserve"> </w:t>
       </w:r>
+      <w:proofErr w:type="spellStart"/>
       <w:r>
         <w:rPr>
           <w:rFonts w:ascii="Courier New" w:hAnsi="Courier New" w:cs="Courier New"/>
@@ -258,6 +975,7 @@
         </w:rPr>
         <w:t>czechia_price_category</w:t>
       </w:r>
+      <w:proofErr w:type="spellEnd"/>
       <w:r>
         <w:rPr>
           <w:rFonts w:ascii="Courier New" w:hAnsi="Courier New" w:cs="Courier New"/>
@@ -268,6 +986,7 @@
         </w:rPr>
         <w:t xml:space="preserve">, </w:t>
       </w:r>
+      <w:proofErr w:type="spellStart"/>
       <w:r>
         <w:rPr>
           <w:rFonts w:ascii="Courier New" w:hAnsi="Courier New" w:cs="Courier New"/>
@@ -288,6 +1007,7 @@
         </w:rPr>
         <w:t>e</w:t>
       </w:r>
+      <w:proofErr w:type="spellEnd"/>
       <w:r>
         <w:rPr>
           <w:rFonts w:ascii="Courier New" w:hAnsi="Courier New" w:cs="Courier New"/>
@@ -316,8 +1036,9 @@
           <w:szCs w:val="20"/>
           <w:shd w:val="clear" w:color="auto" w:fill="F0D8A8"/>
         </w:rPr>
-        <w:t xml:space="preserve">      czechia_</w:t>
-      </w:r>
+        <w:t xml:space="preserve">      </w:t>
+      </w:r>
+      <w:proofErr w:type="spellStart"/>
       <w:r>
         <w:rPr>
           <w:rFonts w:ascii="Courier New" w:hAnsi="Courier New" w:cs="Courier New"/>
@@ -326,451 +1047,7 @@
           <w:szCs w:val="20"/>
           <w:shd w:val="clear" w:color="auto" w:fill="F0D8A8"/>
         </w:rPr>
-        <w:t>region.</w:t>
-      </w:r>
-      <w:r>
-        <w:rPr>
-          <w:lang w:val="cs-CZ"/>
-        </w:rPr>
-        <w:t xml:space="preserve"> </w:t>
-      </w:r>
-      <w:r>
-        <w:rPr>
-          <w:lang w:val="cs-CZ"/>
-        </w:rPr>
-        <w:t>P</w:t>
-      </w:r>
-      <w:r>
-        <w:rPr>
-          <w:lang w:val="cs-CZ"/>
-        </w:rPr>
-        <w:t xml:space="preserve">ro výpočet jsem používal datovou hodnotu </w:t>
-      </w:r>
-      <w:r>
-        <w:rPr>
-          <w:highlight w:val="lightGray"/>
-          <w:lang w:val="cs-CZ"/>
-        </w:rPr>
-        <w:t>date_from</w:t>
-      </w:r>
-      <w:r>
-        <w:rPr>
-          <w:lang w:val="cs-CZ"/>
-        </w:rPr>
-        <w:t xml:space="preserve"> a následně průměroval týdenní měření na celý rok</w:t>
-      </w:r>
-      <w:r>
-        <w:rPr>
-          <w:lang w:val="cs-CZ"/>
-        </w:rPr>
-        <w:t xml:space="preserve"> přes neprázdné hodnoty </w:t>
-      </w:r>
-      <w:r>
-        <w:rPr>
-          <w:highlight w:val="lightGray"/>
-          <w:lang w:val="cs-CZ"/>
-        </w:rPr>
-        <w:t>regionu</w:t>
-      </w:r>
-      <w:r>
-        <w:rPr>
-          <w:lang w:val="cs-CZ"/>
-        </w:rPr>
-        <w:t xml:space="preserve">. Výsledek 4788 hodnot. (roky 2006-18 pro 14 krajů a 26 potravin, položka </w:t>
-      </w:r>
-      <w:r>
-        <w:rPr>
-          <w:lang w:val="cs-CZ"/>
-        </w:rPr>
-        <w:t>j</w:t>
-      </w:r>
-      <w:r>
-        <w:rPr>
-          <w:lang w:val="cs-CZ"/>
-        </w:rPr>
-        <w:t>akostní víno se objevuje pouze v letech 2015-18 -&gt; celkem tedy 14*26*13 + 14*4 = 4788 hodnot)</w:t>
-      </w:r>
-    </w:p>
-    <w:p>
-      <w:pPr>
-        <w:rPr>
-          <w:lang w:val="cs-CZ"/>
-        </w:rPr>
-      </w:pPr>
-    </w:p>
-    <w:p>
-      <w:pPr>
-        <w:rPr>
-          <w:lang w:val="cs-CZ"/>
-        </w:rPr>
-      </w:pPr>
-      <w:r>
-        <w:rPr>
-          <w:lang w:val="cs-CZ"/>
-        </w:rPr>
-        <w:t xml:space="preserve">Poté jsem si vytvořil poslední tabulku </w:t>
-      </w:r>
-      <w:r>
-        <w:rPr>
-          <w:highlight w:val="cyan"/>
-          <w:lang w:val="cs-CZ"/>
-        </w:rPr>
-        <w:t>t_mk_price</w:t>
-      </w:r>
-      <w:r>
-        <w:rPr>
-          <w:highlight w:val="cyan"/>
-          <w:lang w:val="cs-CZ"/>
-        </w:rPr>
-        <w:t>_general</w:t>
-      </w:r>
-      <w:r>
-        <w:rPr>
-          <w:lang w:val="cs-CZ"/>
-        </w:rPr>
-        <w:t>, kde jsem využil předchozí tabulku a jednotlivé ceny jsem zprůměroval pro všechny kraje. Ve výsledku tedy vznikla tabulka, která obsahuje ceny 26 potravin v letech 2006-18 a jakostního vína v letech 2015-18, celkem tedy 342 hodnot.</w:t>
-      </w:r>
-    </w:p>
-    <w:p>
-      <w:pPr>
-        <w:rPr>
-          <w:lang w:val="cs-CZ"/>
-        </w:rPr>
-      </w:pPr>
-    </w:p>
-    <w:p>
-      <w:pPr>
-        <w:rPr>
-          <w:sz w:val="24"/>
-          <w:szCs w:val="24"/>
-          <w:u w:val="single"/>
-          <w:lang w:val="cs-CZ"/>
-        </w:rPr>
-      </w:pPr>
-      <w:r>
-        <w:rPr>
-          <w:rFonts w:cs="Courier New"/>
-          <w:color w:val="808080"/>
-          <w:u w:val="single"/>
-          <w:shd w:val="clear" w:color="auto" w:fill="FFFFFF"/>
-        </w:rPr>
-        <w:t>3. Vytvoření první finální tabulky t_Marian_Koutny_project_SQL_primary_final:</w:t>
-      </w:r>
-    </w:p>
-    <w:p>
-      <w:pPr>
-        <w:rPr>
-          <w:lang w:val="cs-CZ"/>
-        </w:rPr>
-      </w:pPr>
-      <w:r>
-        <w:rPr>
-          <w:lang w:val="cs-CZ"/>
-        </w:rPr>
-        <w:t xml:space="preserve">Nakonec jsem vytvořil konečnou tabulku </w:t>
-      </w:r>
-      <w:r>
-        <w:rPr>
-          <w:highlight w:val="green"/>
-        </w:rPr>
-        <w:t>t_marian_koutny_project_sql_primary_final</w:t>
-      </w:r>
-      <w:r>
-        <w:t xml:space="preserve"> , ke které jsem využil pomocné tabulky </w:t>
-      </w:r>
-      <w:r>
-        <w:rPr>
-          <w:highlight w:val="cyan"/>
-          <w:lang w:val="cs-CZ"/>
-        </w:rPr>
-        <w:t>t_mk_wage</w:t>
-      </w:r>
-      <w:r>
-        <w:rPr>
-          <w:lang w:val="cs-CZ"/>
-        </w:rPr>
-        <w:t xml:space="preserve"> a </w:t>
-      </w:r>
-      <w:r>
-        <w:rPr>
-          <w:highlight w:val="cyan"/>
-          <w:lang w:val="cs-CZ"/>
-        </w:rPr>
-        <w:t>t_mk_price</w:t>
-      </w:r>
-      <w:r>
-        <w:rPr>
-          <w:highlight w:val="cyan"/>
-          <w:lang w:val="cs-CZ"/>
-        </w:rPr>
-        <w:t>_general</w:t>
-      </w:r>
-      <w:r>
-        <w:rPr>
-          <w:lang w:val="cs-CZ"/>
-        </w:rPr>
-        <w:t xml:space="preserve">. </w:t>
-      </w:r>
-      <w:r>
-        <w:rPr>
-          <w:lang w:val="cs-CZ"/>
-        </w:rPr>
-        <w:t xml:space="preserve">Zde jsem obě tabulky propojil na proměnné </w:t>
-      </w:r>
-      <w:r>
-        <w:rPr>
-          <w:highlight w:val="lightGray"/>
-          <w:lang w:val="cs-CZ"/>
-        </w:rPr>
-        <w:t>roku</w:t>
-      </w:r>
-      <w:r>
-        <w:rPr>
-          <w:lang w:val="cs-CZ"/>
-        </w:rPr>
-        <w:t xml:space="preserve">. Výsledkem je </w:t>
-      </w:r>
-      <w:r>
-        <w:rPr>
-          <w:lang w:val="cs-CZ"/>
-        </w:rPr>
-        <w:t>tabulka s 5 sloupci (</w:t>
-      </w:r>
-      <w:r>
-        <w:rPr>
-          <w:highlight w:val="lightGray"/>
-          <w:lang w:val="cs-CZ"/>
-        </w:rPr>
-        <w:t>odvětví</w:t>
-      </w:r>
-      <w:r>
-        <w:rPr>
-          <w:lang w:val="cs-CZ"/>
-        </w:rPr>
-        <w:t xml:space="preserve">, </w:t>
-      </w:r>
-      <w:r>
-        <w:rPr>
-          <w:highlight w:val="lightGray"/>
-          <w:lang w:val="cs-CZ"/>
-        </w:rPr>
-        <w:t>rok</w:t>
-      </w:r>
-      <w:r>
-        <w:rPr>
-          <w:lang w:val="cs-CZ"/>
-        </w:rPr>
-        <w:t xml:space="preserve">, </w:t>
-      </w:r>
-      <w:r>
-        <w:rPr>
-          <w:highlight w:val="lightGray"/>
-          <w:lang w:val="cs-CZ"/>
-        </w:rPr>
-        <w:t>příslušný průměrný plat v daném roce</w:t>
-      </w:r>
-      <w:r>
-        <w:rPr>
-          <w:lang w:val="cs-CZ"/>
-        </w:rPr>
-        <w:t xml:space="preserve">, </w:t>
-      </w:r>
-      <w:r>
-        <w:rPr>
-          <w:highlight w:val="lightGray"/>
-          <w:lang w:val="cs-CZ"/>
-        </w:rPr>
-        <w:t xml:space="preserve">název </w:t>
-      </w:r>
-      <w:r>
-        <w:rPr>
-          <w:highlight w:val="lightGray"/>
-          <w:lang w:val="cs-CZ"/>
-        </w:rPr>
-        <w:t>potraviny</w:t>
-      </w:r>
-      <w:r>
-        <w:rPr>
-          <w:lang w:val="cs-CZ"/>
-        </w:rPr>
-        <w:t xml:space="preserve"> </w:t>
-      </w:r>
-      <w:r>
-        <w:rPr>
-          <w:lang w:val="cs-CZ"/>
-        </w:rPr>
-        <w:t xml:space="preserve">a </w:t>
-      </w:r>
-      <w:r>
-        <w:rPr>
-          <w:highlight w:val="lightGray"/>
-          <w:lang w:val="cs-CZ"/>
-        </w:rPr>
-        <w:t xml:space="preserve">její </w:t>
-      </w:r>
-      <w:r>
-        <w:rPr>
-          <w:highlight w:val="lightGray"/>
-          <w:lang w:val="cs-CZ"/>
-        </w:rPr>
-        <w:t>průměrná cena v daném roce</w:t>
-      </w:r>
-      <w:r>
-        <w:rPr>
-          <w:lang w:val="cs-CZ"/>
-        </w:rPr>
-        <w:t xml:space="preserve"> – celkem 6669 hodnot. (</w:t>
-      </w:r>
-      <w:r>
-        <w:rPr>
-          <w:lang w:val="cs-CZ"/>
-        </w:rPr>
-        <w:t xml:space="preserve">26 potravin naskrz </w:t>
-      </w:r>
-      <w:r>
-        <w:rPr>
-          <w:lang w:val="cs-CZ"/>
-        </w:rPr>
-        <w:t>19 odvětví</w:t>
-      </w:r>
-      <w:r>
-        <w:rPr>
-          <w:lang w:val="cs-CZ"/>
-        </w:rPr>
-        <w:t>mi</w:t>
-      </w:r>
-      <w:r>
-        <w:rPr>
-          <w:lang w:val="cs-CZ"/>
-        </w:rPr>
-        <w:t xml:space="preserve"> </w:t>
-      </w:r>
-      <w:r>
-        <w:rPr>
-          <w:lang w:val="cs-CZ"/>
-        </w:rPr>
-        <w:t>a</w:t>
-      </w:r>
-      <w:r>
-        <w:rPr>
-          <w:lang w:val="cs-CZ"/>
-        </w:rPr>
-        <w:t xml:space="preserve"> 13 </w:t>
-      </w:r>
-      <w:r>
-        <w:rPr>
-          <w:lang w:val="cs-CZ"/>
-        </w:rPr>
-        <w:t>let</w:t>
-      </w:r>
-      <w:r>
-        <w:rPr>
-          <w:lang w:val="cs-CZ"/>
-        </w:rPr>
-        <w:t>y</w:t>
-      </w:r>
-      <w:r>
-        <w:rPr>
-          <w:lang w:val="cs-CZ"/>
-        </w:rPr>
-        <w:t xml:space="preserve"> a jakostní víno naskrz 4 roky a 19 odvětvími a poté roky 2000-05 a 2019-21, tedy 9 let naskrz 19 odvětvími, které mají u potravin hodnotu </w:t>
-      </w:r>
-      <w:r>
-        <w:rPr>
-          <w:color w:val="C00000"/>
-          <w:lang w:val="cs-CZ"/>
-        </w:rPr>
-        <w:t>NULL</w:t>
-      </w:r>
-      <w:r>
-        <w:rPr>
-          <w:lang w:val="cs-CZ"/>
-        </w:rPr>
-        <w:t xml:space="preserve">, jelikož cena není k dispozici -&gt; suma sumárum 26*19*13 + 4*19 + 9*19 = 6669). Důležité pro zachování údajů o platech v letech 2000-05 a 2019-21 bylo použití </w:t>
-      </w:r>
-      <w:r>
-        <w:rPr>
-          <w:color w:val="C00000"/>
-          <w:lang w:val="cs-CZ"/>
-        </w:rPr>
-        <w:t>LEFT JOIN</w:t>
-      </w:r>
-      <w:r>
-        <w:rPr>
-          <w:lang w:val="cs-CZ"/>
-        </w:rPr>
-        <w:t>.</w:t>
-      </w:r>
-      <w:r>
-        <w:rPr>
-          <w:lang w:val="cs-CZ"/>
-        </w:rPr>
-        <w:t xml:space="preserve"> Nakonec proběhlo pár úprav tabulky.</w:t>
-      </w:r>
-    </w:p>
-    <w:p>
-      <w:pPr>
-        <w:rPr>
-          <w:sz w:val="24"/>
-          <w:szCs w:val="24"/>
-          <w:u w:val="single"/>
-          <w:lang w:val="cs-CZ"/>
-        </w:rPr>
-      </w:pPr>
-      <w:r>
-        <w:rPr>
-          <w:rFonts w:cs="Courier New"/>
-          <w:color w:val="808080"/>
-          <w:u w:val="single"/>
-          <w:shd w:val="clear" w:color="auto" w:fill="FFFFFF"/>
-        </w:rPr>
-        <w:lastRenderedPageBreak/>
-        <w:t>4. Vytvoření pomocné tabulky pro sekundární tabulku projektu - tabulka t_ec</w:t>
-      </w:r>
-    </w:p>
-    <w:p>
-      <w:pPr>
-        <w:rPr>
-          <w:lang w:val="cs-CZ"/>
-        </w:rPr>
-      </w:pPr>
-      <w:r>
-        <w:rPr>
-          <w:lang w:val="cs-CZ"/>
-        </w:rPr>
-        <w:t xml:space="preserve">Vytvořil jsem si pomocnou tabulku </w:t>
-      </w:r>
-      <w:r>
-        <w:rPr>
-          <w:highlight w:val="cyan"/>
-          <w:lang w:val="cs-CZ"/>
-        </w:rPr>
-        <w:t>t_</w:t>
-      </w:r>
-      <w:r>
-        <w:rPr>
-          <w:highlight w:val="cyan"/>
-          <w:lang w:val="cs-CZ"/>
-        </w:rPr>
-        <w:t>ec</w:t>
-      </w:r>
-      <w:r>
-        <w:rPr>
-          <w:lang w:val="cs-CZ"/>
-        </w:rPr>
-        <w:t>.</w:t>
-      </w:r>
-      <w:r>
-        <w:rPr>
-          <w:lang w:val="cs-CZ"/>
-        </w:rPr>
-        <w:t xml:space="preserve"> </w:t>
-      </w:r>
-      <w:r>
-        <w:rPr>
-          <w:lang w:val="cs-CZ"/>
-        </w:rPr>
-        <w:t xml:space="preserve">Využil jsem k tomu datovou sadu </w:t>
+        <w:t>czechia_</w:t>
       </w:r>
       <w:r>
         <w:rPr>
@@ -780,14 +1057,9 @@
           <w:szCs w:val="20"/>
           <w:shd w:val="clear" w:color="auto" w:fill="F0D8A8"/>
         </w:rPr>
-        <w:t>economies</w:t>
-      </w:r>
-      <w:r>
-        <w:rPr>
-          <w:lang w:val="cs-CZ"/>
-        </w:rPr>
-        <w:t xml:space="preserve"> spolu se sadou </w:t>
-      </w:r>
+        <w:t>region</w:t>
+      </w:r>
+      <w:proofErr w:type="spellEnd"/>
       <w:r>
         <w:rPr>
           <w:rFonts w:ascii="Courier New" w:hAnsi="Courier New" w:cs="Courier New"/>
@@ -796,7 +1068,762 @@
           <w:szCs w:val="20"/>
           <w:shd w:val="clear" w:color="auto" w:fill="F0D8A8"/>
         </w:rPr>
-        <w:t>c</w:t>
+        <w:t>.</w:t>
+      </w:r>
+      <w:r>
+        <w:rPr>
+          <w:lang w:val="cs-CZ"/>
+        </w:rPr>
+        <w:t xml:space="preserve"> </w:t>
+      </w:r>
+      <w:r>
+        <w:rPr>
+          <w:lang w:val="cs-CZ"/>
+        </w:rPr>
+        <w:t>P</w:t>
+      </w:r>
+      <w:r>
+        <w:rPr>
+          <w:lang w:val="cs-CZ"/>
+        </w:rPr>
+        <w:t xml:space="preserve">ro výpočet jsem používal datovou hodnotu </w:t>
+      </w:r>
+      <w:proofErr w:type="spellStart"/>
+      <w:r>
+        <w:rPr>
+          <w:highlight w:val="lightGray"/>
+          <w:lang w:val="cs-CZ"/>
+        </w:rPr>
+        <w:t>date_from</w:t>
+      </w:r>
+      <w:proofErr w:type="spellEnd"/>
+      <w:r>
+        <w:rPr>
+          <w:lang w:val="cs-CZ"/>
+        </w:rPr>
+        <w:t xml:space="preserve"> a následně průměroval týdenní měření na celý rok</w:t>
+      </w:r>
+      <w:r>
+        <w:rPr>
+          <w:lang w:val="cs-CZ"/>
+        </w:rPr>
+        <w:t xml:space="preserve"> přes neprázdné hodnoty </w:t>
+      </w:r>
+      <w:r>
+        <w:rPr>
+          <w:highlight w:val="lightGray"/>
+          <w:lang w:val="cs-CZ"/>
+        </w:rPr>
+        <w:t>regionu</w:t>
+      </w:r>
+      <w:r>
+        <w:rPr>
+          <w:lang w:val="cs-CZ"/>
+        </w:rPr>
+        <w:t xml:space="preserve">. Výsledek 4788 hodnot. (roky 2006-18 pro 14 krajů a 26 potravin, položka </w:t>
+      </w:r>
+      <w:r>
+        <w:rPr>
+          <w:lang w:val="cs-CZ"/>
+        </w:rPr>
+        <w:t>j</w:t>
+      </w:r>
+      <w:r>
+        <w:rPr>
+          <w:lang w:val="cs-CZ"/>
+        </w:rPr>
+        <w:t>akostní víno se objevuje pouze v letech 2015-18 -&gt; celkem tedy 14*26*13 + 14*4 = 4788 hodnot)</w:t>
+      </w:r>
+    </w:p>
+    <w:p>
+      <w:pPr>
+        <w:rPr>
+          <w:lang w:val="cs-CZ"/>
+        </w:rPr>
+      </w:pPr>
+    </w:p>
+    <w:p>
+      <w:pPr>
+        <w:rPr>
+          <w:lang w:val="cs-CZ"/>
+        </w:rPr>
+      </w:pPr>
+      <w:r>
+        <w:rPr>
+          <w:lang w:val="cs-CZ"/>
+        </w:rPr>
+        <w:t xml:space="preserve">Poté jsem si vytvořil poslední tabulku </w:t>
+      </w:r>
+      <w:proofErr w:type="spellStart"/>
+      <w:r>
+        <w:rPr>
+          <w:highlight w:val="cyan"/>
+          <w:lang w:val="cs-CZ"/>
+        </w:rPr>
+        <w:t>t_mk_price</w:t>
+      </w:r>
+      <w:r>
+        <w:rPr>
+          <w:highlight w:val="cyan"/>
+          <w:lang w:val="cs-CZ"/>
+        </w:rPr>
+        <w:t>_general</w:t>
+      </w:r>
+      <w:proofErr w:type="spellEnd"/>
+      <w:r>
+        <w:rPr>
+          <w:lang w:val="cs-CZ"/>
+        </w:rPr>
+        <w:t>, kde jsem využil předchozí tabulku a jednotlivé ceny jsem zprůměroval pro všechny kraje. Ve výsledku tedy vznikla tabulka, která obsahuje ceny 26 potravin v letech 2006-18 a jakostního vína v letech 2015-18, celkem tedy 342 hodnot.</w:t>
+      </w:r>
+    </w:p>
+    <w:p>
+      <w:pPr>
+        <w:rPr>
+          <w:lang w:val="cs-CZ"/>
+        </w:rPr>
+      </w:pPr>
+    </w:p>
+    <w:p>
+      <w:pPr>
+        <w:rPr>
+          <w:sz w:val="24"/>
+          <w:szCs w:val="24"/>
+          <w:u w:val="single"/>
+          <w:lang w:val="cs-CZ"/>
+        </w:rPr>
+      </w:pPr>
+      <w:r>
+        <w:rPr>
+          <w:rFonts w:cs="Courier New"/>
+          <w:color w:val="808080"/>
+          <w:u w:val="single"/>
+          <w:shd w:val="clear" w:color="auto" w:fill="FFFFFF"/>
+        </w:rPr>
+        <w:t xml:space="preserve">3. </w:t>
+      </w:r>
+      <w:proofErr w:type="spellStart"/>
+      <w:r>
+        <w:rPr>
+          <w:rFonts w:cs="Courier New"/>
+          <w:color w:val="808080"/>
+          <w:u w:val="single"/>
+          <w:shd w:val="clear" w:color="auto" w:fill="FFFFFF"/>
+        </w:rPr>
+        <w:t>Vytvoření</w:t>
+      </w:r>
+      <w:proofErr w:type="spellEnd"/>
+      <w:r>
+        <w:rPr>
+          <w:rFonts w:cs="Courier New"/>
+          <w:color w:val="808080"/>
+          <w:u w:val="single"/>
+          <w:shd w:val="clear" w:color="auto" w:fill="FFFFFF"/>
+        </w:rPr>
+        <w:t xml:space="preserve"> </w:t>
+      </w:r>
+      <w:proofErr w:type="spellStart"/>
+      <w:r>
+        <w:rPr>
+          <w:rFonts w:cs="Courier New"/>
+          <w:color w:val="808080"/>
+          <w:u w:val="single"/>
+          <w:shd w:val="clear" w:color="auto" w:fill="FFFFFF"/>
+        </w:rPr>
+        <w:t>první</w:t>
+      </w:r>
+      <w:proofErr w:type="spellEnd"/>
+      <w:r>
+        <w:rPr>
+          <w:rFonts w:cs="Courier New"/>
+          <w:color w:val="808080"/>
+          <w:u w:val="single"/>
+          <w:shd w:val="clear" w:color="auto" w:fill="FFFFFF"/>
+        </w:rPr>
+        <w:t xml:space="preserve"> </w:t>
+      </w:r>
+      <w:proofErr w:type="spellStart"/>
+      <w:r>
+        <w:rPr>
+          <w:rFonts w:cs="Courier New"/>
+          <w:color w:val="808080"/>
+          <w:u w:val="single"/>
+          <w:shd w:val="clear" w:color="auto" w:fill="FFFFFF"/>
+        </w:rPr>
+        <w:t>finální</w:t>
+      </w:r>
+      <w:proofErr w:type="spellEnd"/>
+      <w:r>
+        <w:rPr>
+          <w:rFonts w:cs="Courier New"/>
+          <w:color w:val="808080"/>
+          <w:u w:val="single"/>
+          <w:shd w:val="clear" w:color="auto" w:fill="FFFFFF"/>
+        </w:rPr>
+        <w:t xml:space="preserve"> </w:t>
+      </w:r>
+      <w:proofErr w:type="spellStart"/>
+      <w:r>
+        <w:rPr>
+          <w:rFonts w:cs="Courier New"/>
+          <w:color w:val="808080"/>
+          <w:u w:val="single"/>
+          <w:shd w:val="clear" w:color="auto" w:fill="FFFFFF"/>
+        </w:rPr>
+        <w:t>tabulky</w:t>
+      </w:r>
+      <w:proofErr w:type="spellEnd"/>
+      <w:r>
+        <w:rPr>
+          <w:rFonts w:cs="Courier New"/>
+          <w:color w:val="808080"/>
+          <w:u w:val="single"/>
+          <w:shd w:val="clear" w:color="auto" w:fill="FFFFFF"/>
+        </w:rPr>
+        <w:t xml:space="preserve"> </w:t>
+      </w:r>
+      <w:proofErr w:type="spellStart"/>
+      <w:r>
+        <w:rPr>
+          <w:rFonts w:cs="Courier New"/>
+          <w:color w:val="808080"/>
+          <w:u w:val="single"/>
+          <w:shd w:val="clear" w:color="auto" w:fill="FFFFFF"/>
+        </w:rPr>
+        <w:t>t_Marian_Koutny_project_SQL_primary_final</w:t>
+      </w:r>
+      <w:proofErr w:type="spellEnd"/>
+      <w:r>
+        <w:rPr>
+          <w:rFonts w:cs="Courier New"/>
+          <w:color w:val="808080"/>
+          <w:u w:val="single"/>
+          <w:shd w:val="clear" w:color="auto" w:fill="FFFFFF"/>
+        </w:rPr>
+        <w:t>:</w:t>
+      </w:r>
+    </w:p>
+    <w:p>
+      <w:pPr>
+        <w:rPr>
+          <w:lang w:val="cs-CZ"/>
+        </w:rPr>
+      </w:pPr>
+      <w:r>
+        <w:rPr>
+          <w:lang w:val="cs-CZ"/>
+        </w:rPr>
+        <w:t xml:space="preserve">Nakonec jsem vytvořil konečnou tabulku </w:t>
+      </w:r>
+      <w:proofErr w:type="spellStart"/>
+      <w:r>
+        <w:rPr>
+          <w:highlight w:val="green"/>
+        </w:rPr>
+        <w:t>t_marian_koutny_project_sql_primary_final</w:t>
+      </w:r>
+      <w:proofErr w:type="spellEnd"/>
+      <w:r>
+        <w:t xml:space="preserve"> , </w:t>
+      </w:r>
+      <w:proofErr w:type="spellStart"/>
+      <w:r>
+        <w:t>ke</w:t>
+      </w:r>
+      <w:proofErr w:type="spellEnd"/>
+      <w:r>
+        <w:t xml:space="preserve"> </w:t>
+      </w:r>
+      <w:proofErr w:type="spellStart"/>
+      <w:r>
+        <w:t>které</w:t>
+      </w:r>
+      <w:proofErr w:type="spellEnd"/>
+      <w:r>
+        <w:t xml:space="preserve"> </w:t>
+      </w:r>
+      <w:proofErr w:type="spellStart"/>
+      <w:r>
+        <w:t>jsem</w:t>
+      </w:r>
+      <w:proofErr w:type="spellEnd"/>
+      <w:r>
+        <w:t xml:space="preserve"> </w:t>
+      </w:r>
+      <w:proofErr w:type="spellStart"/>
+      <w:r>
+        <w:t>využil</w:t>
+      </w:r>
+      <w:proofErr w:type="spellEnd"/>
+      <w:r>
+        <w:t xml:space="preserve"> </w:t>
+      </w:r>
+      <w:proofErr w:type="spellStart"/>
+      <w:r>
+        <w:t>pomocné</w:t>
+      </w:r>
+      <w:proofErr w:type="spellEnd"/>
+      <w:r>
+        <w:t xml:space="preserve"> </w:t>
+      </w:r>
+      <w:proofErr w:type="spellStart"/>
+      <w:r>
+        <w:t>tabulky</w:t>
+      </w:r>
+      <w:proofErr w:type="spellEnd"/>
+      <w:r>
+        <w:t xml:space="preserve"> </w:t>
+      </w:r>
+      <w:proofErr w:type="spellStart"/>
+      <w:r>
+        <w:rPr>
+          <w:highlight w:val="cyan"/>
+          <w:lang w:val="cs-CZ"/>
+        </w:rPr>
+        <w:t>t_mk_wage</w:t>
+      </w:r>
+      <w:proofErr w:type="spellEnd"/>
+      <w:r>
+        <w:rPr>
+          <w:lang w:val="cs-CZ"/>
+        </w:rPr>
+        <w:t xml:space="preserve"> a </w:t>
+      </w:r>
+      <w:proofErr w:type="spellStart"/>
+      <w:r>
+        <w:rPr>
+          <w:highlight w:val="cyan"/>
+          <w:lang w:val="cs-CZ"/>
+        </w:rPr>
+        <w:t>t_mk_price</w:t>
+      </w:r>
+      <w:r>
+        <w:rPr>
+          <w:highlight w:val="cyan"/>
+          <w:lang w:val="cs-CZ"/>
+        </w:rPr>
+        <w:t>_general</w:t>
+      </w:r>
+      <w:proofErr w:type="spellEnd"/>
+      <w:r>
+        <w:rPr>
+          <w:lang w:val="cs-CZ"/>
+        </w:rPr>
+        <w:t xml:space="preserve">. </w:t>
+      </w:r>
+      <w:r>
+        <w:rPr>
+          <w:lang w:val="cs-CZ"/>
+        </w:rPr>
+        <w:t xml:space="preserve">Zde jsem obě tabulky propojil na proměnné </w:t>
+      </w:r>
+      <w:r>
+        <w:rPr>
+          <w:highlight w:val="lightGray"/>
+          <w:lang w:val="cs-CZ"/>
+        </w:rPr>
+        <w:t>roku</w:t>
+      </w:r>
+      <w:r>
+        <w:rPr>
+          <w:lang w:val="cs-CZ"/>
+        </w:rPr>
+        <w:t xml:space="preserve">. Výsledkem je </w:t>
+      </w:r>
+      <w:r>
+        <w:rPr>
+          <w:lang w:val="cs-CZ"/>
+        </w:rPr>
+        <w:t>tabulka s 5 sloupci (</w:t>
+      </w:r>
+      <w:r>
+        <w:rPr>
+          <w:highlight w:val="lightGray"/>
+          <w:lang w:val="cs-CZ"/>
+        </w:rPr>
+        <w:t>odvětví</w:t>
+      </w:r>
+      <w:r>
+        <w:rPr>
+          <w:lang w:val="cs-CZ"/>
+        </w:rPr>
+        <w:t xml:space="preserve">, </w:t>
+      </w:r>
+      <w:r>
+        <w:rPr>
+          <w:highlight w:val="lightGray"/>
+          <w:lang w:val="cs-CZ"/>
+        </w:rPr>
+        <w:t>rok</w:t>
+      </w:r>
+      <w:r>
+        <w:rPr>
+          <w:lang w:val="cs-CZ"/>
+        </w:rPr>
+        <w:t xml:space="preserve">, </w:t>
+      </w:r>
+      <w:r>
+        <w:rPr>
+          <w:highlight w:val="lightGray"/>
+          <w:lang w:val="cs-CZ"/>
+        </w:rPr>
+        <w:t>příslušný průměrný plat v daném roce</w:t>
+      </w:r>
+      <w:r>
+        <w:rPr>
+          <w:lang w:val="cs-CZ"/>
+        </w:rPr>
+        <w:t xml:space="preserve">, </w:t>
+      </w:r>
+      <w:r>
+        <w:rPr>
+          <w:highlight w:val="lightGray"/>
+          <w:lang w:val="cs-CZ"/>
+        </w:rPr>
+        <w:t xml:space="preserve">název </w:t>
+      </w:r>
+      <w:r>
+        <w:rPr>
+          <w:highlight w:val="lightGray"/>
+          <w:lang w:val="cs-CZ"/>
+        </w:rPr>
+        <w:t>potraviny</w:t>
+      </w:r>
+      <w:r>
+        <w:rPr>
+          <w:lang w:val="cs-CZ"/>
+        </w:rPr>
+        <w:t xml:space="preserve"> </w:t>
+      </w:r>
+      <w:r>
+        <w:rPr>
+          <w:lang w:val="cs-CZ"/>
+        </w:rPr>
+        <w:t xml:space="preserve">a </w:t>
+      </w:r>
+      <w:r>
+        <w:rPr>
+          <w:highlight w:val="lightGray"/>
+          <w:lang w:val="cs-CZ"/>
+        </w:rPr>
+        <w:t xml:space="preserve">její </w:t>
+      </w:r>
+      <w:r>
+        <w:rPr>
+          <w:highlight w:val="lightGray"/>
+          <w:lang w:val="cs-CZ"/>
+        </w:rPr>
+        <w:t>průměrná cena v daném roce</w:t>
+      </w:r>
+      <w:r>
+        <w:rPr>
+          <w:lang w:val="cs-CZ"/>
+        </w:rPr>
+        <w:t xml:space="preserve"> – celkem 6669 hodnot. (</w:t>
+      </w:r>
+      <w:r>
+        <w:rPr>
+          <w:lang w:val="cs-CZ"/>
+        </w:rPr>
+        <w:t xml:space="preserve">26 potravin naskrz </w:t>
+      </w:r>
+      <w:r>
+        <w:rPr>
+          <w:lang w:val="cs-CZ"/>
+        </w:rPr>
+        <w:t>19 odvětví</w:t>
+      </w:r>
+      <w:r>
+        <w:rPr>
+          <w:lang w:val="cs-CZ"/>
+        </w:rPr>
+        <w:t>mi</w:t>
+      </w:r>
+      <w:r>
+        <w:rPr>
+          <w:lang w:val="cs-CZ"/>
+        </w:rPr>
+        <w:t xml:space="preserve"> </w:t>
+      </w:r>
+      <w:r>
+        <w:rPr>
+          <w:lang w:val="cs-CZ"/>
+        </w:rPr>
+        <w:t>a</w:t>
+      </w:r>
+      <w:r>
+        <w:rPr>
+          <w:lang w:val="cs-CZ"/>
+        </w:rPr>
+        <w:t xml:space="preserve"> 13 </w:t>
+      </w:r>
+      <w:r>
+        <w:rPr>
+          <w:lang w:val="cs-CZ"/>
+        </w:rPr>
+        <w:t>let</w:t>
+      </w:r>
+      <w:r>
+        <w:rPr>
+          <w:lang w:val="cs-CZ"/>
+        </w:rPr>
+        <w:t>y</w:t>
+      </w:r>
+      <w:r>
+        <w:rPr>
+          <w:lang w:val="cs-CZ"/>
+        </w:rPr>
+        <w:t xml:space="preserve"> a jakostní víno naskrz 4 roky a 19 odvětvími a poté roky 2000-05 a 2019-21, tedy 9 let naskrz 19 odvětvími, které mají u potravin hodnotu </w:t>
+      </w:r>
+      <w:r>
+        <w:rPr>
+          <w:color w:val="C00000"/>
+          <w:lang w:val="cs-CZ"/>
+        </w:rPr>
+        <w:t>NULL</w:t>
+      </w:r>
+      <w:r>
+        <w:rPr>
+          <w:lang w:val="cs-CZ"/>
+        </w:rPr>
+        <w:t xml:space="preserve">, jelikož cena není k dispozici -&gt; suma sumárum 26*19*13 + 4*19 + 9*19 = 6669). Důležité pro zachování údajů o platech v letech 2000-05 a 2019-21 bylo použití </w:t>
+      </w:r>
+      <w:r>
+        <w:rPr>
+          <w:color w:val="C00000"/>
+          <w:lang w:val="cs-CZ"/>
+        </w:rPr>
+        <w:t>LEFT JOIN</w:t>
+      </w:r>
+      <w:r>
+        <w:rPr>
+          <w:lang w:val="cs-CZ"/>
+        </w:rPr>
+        <w:t>.</w:t>
+      </w:r>
+      <w:r>
+        <w:rPr>
+          <w:lang w:val="cs-CZ"/>
+        </w:rPr>
+        <w:t xml:space="preserve"> Nakonec proběhlo pár úprav tabulky.</w:t>
+      </w:r>
+    </w:p>
+    <w:p>
+      <w:pPr>
+        <w:rPr>
+          <w:sz w:val="24"/>
+          <w:szCs w:val="24"/>
+          <w:u w:val="single"/>
+          <w:lang w:val="cs-CZ"/>
+        </w:rPr>
+      </w:pPr>
+      <w:r>
+        <w:rPr>
+          <w:rFonts w:cs="Courier New"/>
+          <w:color w:val="808080"/>
+          <w:u w:val="single"/>
+          <w:shd w:val="clear" w:color="auto" w:fill="FFFFFF"/>
+        </w:rPr>
+        <w:lastRenderedPageBreak/>
+        <w:t xml:space="preserve">4. </w:t>
+      </w:r>
+      <w:proofErr w:type="spellStart"/>
+      <w:r>
+        <w:rPr>
+          <w:rFonts w:cs="Courier New"/>
+          <w:color w:val="808080"/>
+          <w:u w:val="single"/>
+          <w:shd w:val="clear" w:color="auto" w:fill="FFFFFF"/>
+        </w:rPr>
+        <w:t>Vytvoření</w:t>
+      </w:r>
+      <w:proofErr w:type="spellEnd"/>
+      <w:r>
+        <w:rPr>
+          <w:rFonts w:cs="Courier New"/>
+          <w:color w:val="808080"/>
+          <w:u w:val="single"/>
+          <w:shd w:val="clear" w:color="auto" w:fill="FFFFFF"/>
+        </w:rPr>
+        <w:t xml:space="preserve"> </w:t>
+      </w:r>
+      <w:proofErr w:type="spellStart"/>
+      <w:r>
+        <w:rPr>
+          <w:rFonts w:cs="Courier New"/>
+          <w:color w:val="808080"/>
+          <w:u w:val="single"/>
+          <w:shd w:val="clear" w:color="auto" w:fill="FFFFFF"/>
+        </w:rPr>
+        <w:t>pomocné</w:t>
+      </w:r>
+      <w:proofErr w:type="spellEnd"/>
+      <w:r>
+        <w:rPr>
+          <w:rFonts w:cs="Courier New"/>
+          <w:color w:val="808080"/>
+          <w:u w:val="single"/>
+          <w:shd w:val="clear" w:color="auto" w:fill="FFFFFF"/>
+        </w:rPr>
+        <w:t xml:space="preserve"> </w:t>
+      </w:r>
+      <w:proofErr w:type="spellStart"/>
+      <w:r>
+        <w:rPr>
+          <w:rFonts w:cs="Courier New"/>
+          <w:color w:val="808080"/>
+          <w:u w:val="single"/>
+          <w:shd w:val="clear" w:color="auto" w:fill="FFFFFF"/>
+        </w:rPr>
+        <w:t>tabulky</w:t>
+      </w:r>
+      <w:proofErr w:type="spellEnd"/>
+      <w:r>
+        <w:rPr>
+          <w:rFonts w:cs="Courier New"/>
+          <w:color w:val="808080"/>
+          <w:u w:val="single"/>
+          <w:shd w:val="clear" w:color="auto" w:fill="FFFFFF"/>
+        </w:rPr>
+        <w:t xml:space="preserve"> pro </w:t>
+      </w:r>
+      <w:proofErr w:type="spellStart"/>
+      <w:r>
+        <w:rPr>
+          <w:rFonts w:cs="Courier New"/>
+          <w:color w:val="808080"/>
+          <w:u w:val="single"/>
+          <w:shd w:val="clear" w:color="auto" w:fill="FFFFFF"/>
+        </w:rPr>
+        <w:t>sekundární</w:t>
+      </w:r>
+      <w:proofErr w:type="spellEnd"/>
+      <w:r>
+        <w:rPr>
+          <w:rFonts w:cs="Courier New"/>
+          <w:color w:val="808080"/>
+          <w:u w:val="single"/>
+          <w:shd w:val="clear" w:color="auto" w:fill="FFFFFF"/>
+        </w:rPr>
+        <w:t xml:space="preserve"> </w:t>
+      </w:r>
+      <w:proofErr w:type="spellStart"/>
+      <w:r>
+        <w:rPr>
+          <w:rFonts w:cs="Courier New"/>
+          <w:color w:val="808080"/>
+          <w:u w:val="single"/>
+          <w:shd w:val="clear" w:color="auto" w:fill="FFFFFF"/>
+        </w:rPr>
+        <w:t>tabulku</w:t>
+      </w:r>
+      <w:proofErr w:type="spellEnd"/>
+      <w:r>
+        <w:rPr>
+          <w:rFonts w:cs="Courier New"/>
+          <w:color w:val="808080"/>
+          <w:u w:val="single"/>
+          <w:shd w:val="clear" w:color="auto" w:fill="FFFFFF"/>
+        </w:rPr>
+        <w:t xml:space="preserve"> </w:t>
+      </w:r>
+      <w:proofErr w:type="spellStart"/>
+      <w:r>
+        <w:rPr>
+          <w:rFonts w:cs="Courier New"/>
+          <w:color w:val="808080"/>
+          <w:u w:val="single"/>
+          <w:shd w:val="clear" w:color="auto" w:fill="FFFFFF"/>
+        </w:rPr>
+        <w:t>projektu</w:t>
+      </w:r>
+      <w:proofErr w:type="spellEnd"/>
+      <w:r>
+        <w:rPr>
+          <w:rFonts w:cs="Courier New"/>
+          <w:color w:val="808080"/>
+          <w:u w:val="single"/>
+          <w:shd w:val="clear" w:color="auto" w:fill="FFFFFF"/>
+        </w:rPr>
+        <w:t xml:space="preserve"> - </w:t>
+      </w:r>
+      <w:proofErr w:type="spellStart"/>
+      <w:r>
+        <w:rPr>
+          <w:rFonts w:cs="Courier New"/>
+          <w:color w:val="808080"/>
+          <w:u w:val="single"/>
+          <w:shd w:val="clear" w:color="auto" w:fill="FFFFFF"/>
+        </w:rPr>
+        <w:t>tabulka</w:t>
+      </w:r>
+      <w:proofErr w:type="spellEnd"/>
+      <w:r>
+        <w:rPr>
+          <w:rFonts w:cs="Courier New"/>
+          <w:color w:val="808080"/>
+          <w:u w:val="single"/>
+          <w:shd w:val="clear" w:color="auto" w:fill="FFFFFF"/>
+        </w:rPr>
+        <w:t xml:space="preserve"> </w:t>
+      </w:r>
+      <w:proofErr w:type="spellStart"/>
+      <w:r>
+        <w:rPr>
+          <w:rFonts w:cs="Courier New"/>
+          <w:color w:val="808080"/>
+          <w:u w:val="single"/>
+          <w:shd w:val="clear" w:color="auto" w:fill="FFFFFF"/>
+        </w:rPr>
+        <w:t>t_ec</w:t>
+      </w:r>
+      <w:proofErr w:type="spellEnd"/>
+    </w:p>
+    <w:p>
+      <w:pPr>
+        <w:rPr>
+          <w:lang w:val="cs-CZ"/>
+        </w:rPr>
+      </w:pPr>
+      <w:r>
+        <w:rPr>
+          <w:lang w:val="cs-CZ"/>
+        </w:rPr>
+        <w:t xml:space="preserve">Vytvořil jsem si pomocnou tabulku </w:t>
+      </w:r>
+      <w:proofErr w:type="spellStart"/>
+      <w:r>
+        <w:rPr>
+          <w:highlight w:val="cyan"/>
+          <w:lang w:val="cs-CZ"/>
+        </w:rPr>
+        <w:t>t_</w:t>
+      </w:r>
+      <w:r>
+        <w:rPr>
+          <w:highlight w:val="cyan"/>
+          <w:lang w:val="cs-CZ"/>
+        </w:rPr>
+        <w:t>ec</w:t>
+      </w:r>
+      <w:proofErr w:type="spellEnd"/>
+      <w:r>
+        <w:rPr>
+          <w:lang w:val="cs-CZ"/>
+        </w:rPr>
+        <w:t>.</w:t>
+      </w:r>
+      <w:r>
+        <w:rPr>
+          <w:lang w:val="cs-CZ"/>
+        </w:rPr>
+        <w:t xml:space="preserve"> </w:t>
+      </w:r>
+      <w:r>
+        <w:rPr>
+          <w:lang w:val="cs-CZ"/>
+        </w:rPr>
+        <w:t xml:space="preserve">Využil jsem k tomu datovou sadu </w:t>
       </w:r>
       <w:r>
         <w:rPr>
@@ -806,7 +1833,13 @@
           <w:szCs w:val="20"/>
           <w:shd w:val="clear" w:color="auto" w:fill="F0D8A8"/>
         </w:rPr>
-        <w:t>ou</w:t>
+        <w:t>economies</w:t>
+      </w:r>
+      <w:r>
+        <w:rPr>
+          <w:lang w:val="cs-CZ"/>
+        </w:rPr>
+        <w:t xml:space="preserve"> spolu se sadou </w:t>
       </w:r>
       <w:r>
         <w:rPr>
@@ -816,7 +1849,7 @@
           <w:szCs w:val="20"/>
           <w:shd w:val="clear" w:color="auto" w:fill="F0D8A8"/>
         </w:rPr>
-        <w:t>n</w:t>
+        <w:t>c</w:t>
       </w:r>
       <w:r>
         <w:rPr>
@@ -826,6 +1859,26 @@
           <w:szCs w:val="20"/>
           <w:shd w:val="clear" w:color="auto" w:fill="F0D8A8"/>
         </w:rPr>
+        <w:t>ou</w:t>
+      </w:r>
+      <w:r>
+        <w:rPr>
+          <w:rFonts w:ascii="Courier New" w:hAnsi="Courier New" w:cs="Courier New"/>
+          <w:color w:val="000000"/>
+          <w:sz w:val="20"/>
+          <w:szCs w:val="20"/>
+          <w:shd w:val="clear" w:color="auto" w:fill="F0D8A8"/>
+        </w:rPr>
+        <w:t>n</w:t>
+      </w:r>
+      <w:r>
+        <w:rPr>
+          <w:rFonts w:ascii="Courier New" w:hAnsi="Courier New" w:cs="Courier New"/>
+          <w:color w:val="000000"/>
+          <w:sz w:val="20"/>
+          <w:szCs w:val="20"/>
+          <w:shd w:val="clear" w:color="auto" w:fill="F0D8A8"/>
+        </w:rPr>
         <w:t>tries</w:t>
       </w:r>
       <w:r>
@@ -879,6 +1932,7 @@
         </w:rPr>
         <w:t xml:space="preserve">, </w:t>
       </w:r>
+      <w:proofErr w:type="spellStart"/>
       <w:r>
         <w:rPr>
           <w:highlight w:val="lightGray"/>
@@ -886,12 +1940,14 @@
         </w:rPr>
         <w:t>gini</w:t>
       </w:r>
+      <w:proofErr w:type="spellEnd"/>
       <w:r>
         <w:rPr>
           <w:lang w:val="cs-CZ"/>
         </w:rPr>
         <w:t xml:space="preserve">, </w:t>
       </w:r>
+      <w:proofErr w:type="spellStart"/>
       <w:r>
         <w:rPr>
           <w:highlight w:val="lightGray"/>
@@ -899,6 +1955,7 @@
         </w:rPr>
         <w:t>population</w:t>
       </w:r>
+      <w:proofErr w:type="spellEnd"/>
       <w:r>
         <w:rPr>
           <w:lang w:val="cs-CZ"/>
@@ -946,8 +2003,90 @@
           <w:color w:val="808080"/>
           <w:shd w:val="clear" w:color="auto" w:fill="FFFFFF"/>
         </w:rPr>
-        <w:t>5. Vytvoření druhé finální tabulky t_marian_koutny_project_sql_secondary_final</w:t>
-      </w:r>
+        <w:t xml:space="preserve">5. </w:t>
+      </w:r>
+      <w:proofErr w:type="spellStart"/>
+      <w:r>
+        <w:rPr>
+          <w:rFonts w:cs="Courier New"/>
+          <w:color w:val="808080"/>
+          <w:shd w:val="clear" w:color="auto" w:fill="FFFFFF"/>
+        </w:rPr>
+        <w:t>Vytvoření</w:t>
+      </w:r>
+      <w:proofErr w:type="spellEnd"/>
+      <w:r>
+        <w:rPr>
+          <w:rFonts w:cs="Courier New"/>
+          <w:color w:val="808080"/>
+          <w:shd w:val="clear" w:color="auto" w:fill="FFFFFF"/>
+        </w:rPr>
+        <w:t xml:space="preserve"> </w:t>
+      </w:r>
+      <w:proofErr w:type="spellStart"/>
+      <w:r>
+        <w:rPr>
+          <w:rFonts w:cs="Courier New"/>
+          <w:color w:val="808080"/>
+          <w:shd w:val="clear" w:color="auto" w:fill="FFFFFF"/>
+        </w:rPr>
+        <w:t>druhé</w:t>
+      </w:r>
+      <w:proofErr w:type="spellEnd"/>
+      <w:r>
+        <w:rPr>
+          <w:rFonts w:cs="Courier New"/>
+          <w:color w:val="808080"/>
+          <w:shd w:val="clear" w:color="auto" w:fill="FFFFFF"/>
+        </w:rPr>
+        <w:t xml:space="preserve"> </w:t>
+      </w:r>
+      <w:proofErr w:type="spellStart"/>
+      <w:r>
+        <w:rPr>
+          <w:rFonts w:cs="Courier New"/>
+          <w:color w:val="808080"/>
+          <w:shd w:val="clear" w:color="auto" w:fill="FFFFFF"/>
+        </w:rPr>
+        <w:t>finální</w:t>
+      </w:r>
+      <w:proofErr w:type="spellEnd"/>
+      <w:r>
+        <w:rPr>
+          <w:rFonts w:cs="Courier New"/>
+          <w:color w:val="808080"/>
+          <w:shd w:val="clear" w:color="auto" w:fill="FFFFFF"/>
+        </w:rPr>
+        <w:t xml:space="preserve"> </w:t>
+      </w:r>
+      <w:proofErr w:type="spellStart"/>
+      <w:r>
+        <w:rPr>
+          <w:rFonts w:cs="Courier New"/>
+          <w:color w:val="808080"/>
+          <w:shd w:val="clear" w:color="auto" w:fill="FFFFFF"/>
+        </w:rPr>
+        <w:t>tabulky</w:t>
+      </w:r>
+      <w:proofErr w:type="spellEnd"/>
+      <w:r>
+        <w:rPr>
+          <w:rFonts w:cs="Courier New"/>
+          <w:color w:val="808080"/>
+          <w:shd w:val="clear" w:color="auto" w:fill="FFFFFF"/>
+        </w:rPr>
+        <w:t xml:space="preserve"> </w:t>
+      </w:r>
+      <w:proofErr w:type="spellStart"/>
+      <w:r>
+        <w:rPr>
+          <w:rFonts w:cs="Courier New"/>
+          <w:color w:val="808080"/>
+          <w:shd w:val="clear" w:color="auto" w:fill="FFFFFF"/>
+        </w:rPr>
+        <w:t>t_marian_koutny_project_sql_secondary_final</w:t>
+      </w:r>
+      <w:proofErr w:type="spellEnd"/>
     </w:p>
     <w:p>
       <w:pPr>
@@ -961,14 +2100,80 @@
         </w:rPr>
         <w:t xml:space="preserve">Nakonec jsem vytvořil finální tabulku </w:t>
       </w:r>
+      <w:proofErr w:type="spellStart"/>
       <w:r>
         <w:rPr>
           <w:highlight w:val="green"/>
         </w:rPr>
         <w:t>t_marian_koutny_project_sql_secondary_final</w:t>
       </w:r>
-      <w:r>
-        <w:t xml:space="preserve"> za pomocí předchozí tabulky. Propojení bylo provedeno na základě </w:t>
+      <w:proofErr w:type="spellEnd"/>
+      <w:r>
+        <w:t xml:space="preserve"> za </w:t>
+      </w:r>
+      <w:proofErr w:type="spellStart"/>
+      <w:r>
+        <w:t>pomocí</w:t>
+      </w:r>
+      <w:proofErr w:type="spellEnd"/>
+      <w:r>
+        <w:t xml:space="preserve"> </w:t>
+      </w:r>
+      <w:proofErr w:type="spellStart"/>
+      <w:r>
+        <w:t>předchozí</w:t>
+      </w:r>
+      <w:proofErr w:type="spellEnd"/>
+      <w:r>
+        <w:t xml:space="preserve"> </w:t>
+      </w:r>
+      <w:proofErr w:type="spellStart"/>
+      <w:r>
+        <w:t>tabulky</w:t>
+      </w:r>
+      <w:proofErr w:type="spellEnd"/>
+      <w:r>
+        <w:t xml:space="preserve">. </w:t>
+      </w:r>
+      <w:proofErr w:type="spellStart"/>
+      <w:r>
+        <w:t>Propojení</w:t>
+      </w:r>
+      <w:proofErr w:type="spellEnd"/>
+      <w:r>
+        <w:t xml:space="preserve"> </w:t>
+      </w:r>
+      <w:proofErr w:type="spellStart"/>
+      <w:r>
+        <w:t>bylo</w:t>
+      </w:r>
+      <w:proofErr w:type="spellEnd"/>
+      <w:r>
+        <w:t xml:space="preserve"> </w:t>
+      </w:r>
+      <w:proofErr w:type="spellStart"/>
+      <w:r>
+        <w:t>provedeno</w:t>
+      </w:r>
+      <w:proofErr w:type="spellEnd"/>
+      <w:r>
+        <w:t xml:space="preserve"> </w:t>
+      </w:r>
+      <w:proofErr w:type="spellStart"/>
+      <w:r>
+        <w:t>na</w:t>
+      </w:r>
+      <w:proofErr w:type="spellEnd"/>
+      <w:r>
+        <w:t xml:space="preserve"> </w:t>
+      </w:r>
+      <w:proofErr w:type="spellStart"/>
+      <w:r>
+        <w:t>základě</w:t>
+      </w:r>
+      <w:proofErr w:type="spellEnd"/>
+      <w:r>
+        <w:t xml:space="preserve"> </w:t>
       </w:r>
       <w:r>
         <w:rPr>
@@ -979,14 +2184,80 @@
       <w:r>
         <w:t xml:space="preserve"> a </w:t>
       </w:r>
+      <w:proofErr w:type="spellStart"/>
       <w:r>
         <w:rPr>
           <w:highlight w:val="lightGray"/>
         </w:rPr>
         <w:t>roku</w:t>
       </w:r>
-      <w:r>
-        <w:t xml:space="preserve">. Vzniklá tabulka obsahuje data o 41 evropských zemích z let 2000 až 2021 (jsou-li k dispozici). </w:t>
+      <w:proofErr w:type="spellEnd"/>
+      <w:r>
+        <w:t xml:space="preserve">. </w:t>
+      </w:r>
+      <w:proofErr w:type="spellStart"/>
+      <w:r>
+        <w:t>Vzniklá</w:t>
+      </w:r>
+      <w:proofErr w:type="spellEnd"/>
+      <w:r>
+        <w:t xml:space="preserve"> </w:t>
+      </w:r>
+      <w:proofErr w:type="spellStart"/>
+      <w:r>
+        <w:t>tabulka</w:t>
+      </w:r>
+      <w:proofErr w:type="spellEnd"/>
+      <w:r>
+        <w:t xml:space="preserve"> </w:t>
+      </w:r>
+      <w:proofErr w:type="spellStart"/>
+      <w:r>
+        <w:t>obsahuje</w:t>
+      </w:r>
+      <w:proofErr w:type="spellEnd"/>
+      <w:r>
+        <w:t xml:space="preserve"> data o 41 </w:t>
+      </w:r>
+      <w:proofErr w:type="spellStart"/>
+      <w:r>
+        <w:t>evropských</w:t>
+      </w:r>
+      <w:proofErr w:type="spellEnd"/>
+      <w:r>
+        <w:t xml:space="preserve"> </w:t>
+      </w:r>
+      <w:proofErr w:type="spellStart"/>
+      <w:r>
+        <w:t>zemích</w:t>
+      </w:r>
+      <w:proofErr w:type="spellEnd"/>
+      <w:r>
+        <w:t xml:space="preserve"> z let 2000 </w:t>
+      </w:r>
+      <w:proofErr w:type="spellStart"/>
+      <w:r>
+        <w:t>až</w:t>
+      </w:r>
+      <w:proofErr w:type="spellEnd"/>
+      <w:r>
+        <w:t xml:space="preserve"> 2021 (</w:t>
+      </w:r>
+      <w:proofErr w:type="spellStart"/>
+      <w:r>
+        <w:t>jsou</w:t>
+      </w:r>
+      <w:proofErr w:type="spellEnd"/>
+      <w:r>
+        <w:t xml:space="preserve">-li k </w:t>
+      </w:r>
+      <w:proofErr w:type="spellStart"/>
+      <w:r>
+        <w:t>dispozici</w:t>
+      </w:r>
+      <w:proofErr w:type="spellEnd"/>
+      <w:r>
+        <w:t xml:space="preserve">). </w:t>
       </w:r>
       <w:r>
         <w:rPr>
@@ -1004,7 +2275,35 @@
         <w:rPr>
           <w:lang w:val="cs-CZ"/>
         </w:rPr>
-        <w:t>. (Vatikán, Svalbard, S. Irsko, Faerské o., Gibraltar, Lichtenštejnsko a Montenegro)</w:t>
+        <w:t xml:space="preserve">. (Vatikán, </w:t>
+      </w:r>
+      <w:proofErr w:type="spellStart"/>
+      <w:r>
+        <w:rPr>
+          <w:lang w:val="cs-CZ"/>
+        </w:rPr>
+        <w:t>Svalbard</w:t>
+      </w:r>
+      <w:proofErr w:type="spellEnd"/>
+      <w:r>
+        <w:rPr>
+          <w:lang w:val="cs-CZ"/>
+        </w:rPr>
+        <w:t xml:space="preserve">, S. Irsko, Faerské o., Gibraltar, Lichtenštejnsko a </w:t>
+      </w:r>
+      <w:proofErr w:type="spellStart"/>
+      <w:r>
+        <w:rPr>
+          <w:lang w:val="cs-CZ"/>
+        </w:rPr>
+        <w:t>Montenegro</w:t>
+      </w:r>
+      <w:proofErr w:type="spellEnd"/>
+      <w:r>
+        <w:rPr>
+          <w:lang w:val="cs-CZ"/>
+        </w:rPr>
+        <w:t>)</w:t>
       </w:r>
       <w:r>
         <w:rPr>
@@ -1064,6 +2363,7 @@
         </w:rPr>
         <w:t xml:space="preserve"> a </w:t>
       </w:r>
+      <w:proofErr w:type="spellStart"/>
       <w:r>
         <w:rPr>
           <w:highlight w:val="lightGray"/>
@@ -1071,6 +2371,7 @@
         </w:rPr>
         <w:t>gini</w:t>
       </w:r>
+      <w:proofErr w:type="spellEnd"/>
       <w:r>
         <w:rPr>
           <w:lang w:val="cs-CZ"/>
@@ -2277,7 +3578,27 @@
         <w:rPr>
           <w:lang w:val="cs-CZ"/>
         </w:rPr>
-        <w:t>Poslední sloupec pak ukazuje rozdíl, zda-li stoupaly rychleji ceny potravin či platy a o kolik.</w:t>
+        <w:t>Poslední sloupec pak ukazuje rozdíl, zda</w:t>
+      </w:r>
+      <w:r>
+        <w:rPr>
+          <w:lang w:val="cs-CZ"/>
+        </w:rPr>
+        <w:t>-</w:t>
+      </w:r>
+      <w:proofErr w:type="spellStart"/>
+      <w:r>
+        <w:rPr>
+          <w:lang w:val="cs-CZ"/>
+        </w:rPr>
+        <w:t>li</w:t>
+      </w:r>
+      <w:proofErr w:type="spellEnd"/>
+      <w:r>
+        <w:rPr>
+          <w:lang w:val="cs-CZ"/>
+        </w:rPr>
+        <w:t xml:space="preserve"> stoupaly rychleji ceny potravin či platy a o kolik.</w:t>
       </w:r>
       <w:r>
         <w:rPr>
@@ -2597,60 +3918,54 @@
         <w:rPr>
           <w:lang w:val="cs-CZ"/>
         </w:rPr>
+        <w:t xml:space="preserve"> logik</w:t>
+      </w:r>
+      <w:r>
+        <w:rPr>
+          <w:lang w:val="cs-CZ"/>
+        </w:rPr>
+        <w:t>a</w:t>
+      </w:r>
+      <w:r>
+        <w:rPr>
+          <w:lang w:val="cs-CZ"/>
+        </w:rPr>
+        <w:t xml:space="preserve"> jako</w:t>
+      </w:r>
+      <w:r>
+        <w:rPr>
+          <w:lang w:val="cs-CZ"/>
+        </w:rPr>
+        <w:t xml:space="preserve"> </w:t>
+      </w:r>
+      <w:r>
+        <w:rPr>
+          <w:lang w:val="cs-CZ"/>
+        </w:rPr>
+        <w:t>předchozí</w:t>
+      </w:r>
+      <w:r>
+        <w:rPr>
+          <w:lang w:val="cs-CZ"/>
+        </w:rPr>
+        <w:t>ho</w:t>
+      </w:r>
+      <w:r>
+        <w:rPr>
+          <w:lang w:val="cs-CZ"/>
+        </w:rPr>
+        <w:t xml:space="preserve"> výzkum</w:t>
+      </w:r>
+      <w:r>
+        <w:rPr>
+          <w:lang w:val="cs-CZ"/>
+        </w:rPr>
         <w:t>u</w:t>
       </w:r>
       <w:r>
         <w:rPr>
           <w:lang w:val="cs-CZ"/>
         </w:rPr>
-        <w:t xml:space="preserve"> logik</w:t>
-      </w:r>
-      <w:r>
-        <w:rPr>
-          <w:lang w:val="cs-CZ"/>
-        </w:rPr>
-        <w:t>a</w:t>
-      </w:r>
-      <w:r>
-        <w:rPr>
-          <w:lang w:val="cs-CZ"/>
-        </w:rPr>
-        <w:t xml:space="preserve"> jako</w:t>
-      </w:r>
-      <w:r>
-        <w:rPr>
-          <w:lang w:val="cs-CZ"/>
-        </w:rPr>
-        <w:t xml:space="preserve"> </w:t>
-      </w:r>
-      <w:r>
-        <w:rPr>
-          <w:lang w:val="cs-CZ"/>
-        </w:rPr>
-        <w:t>předchozí</w:t>
-      </w:r>
-      <w:r>
-        <w:rPr>
-          <w:lang w:val="cs-CZ"/>
-        </w:rPr>
-        <w:t>ho</w:t>
-      </w:r>
-      <w:r>
-        <w:rPr>
-          <w:lang w:val="cs-CZ"/>
-        </w:rPr>
-        <w:t xml:space="preserve"> výzkum</w:t>
-      </w:r>
-      <w:r>
-        <w:rPr>
-          <w:lang w:val="cs-CZ"/>
-        </w:rPr>
-        <w:t>u</w:t>
-      </w:r>
-      <w:r>
-        <w:rPr>
-          <w:lang w:val="cs-CZ"/>
-        </w:rPr>
         <w:t>. Na první pohled moc souvislost nevidím, hledal bych ji asi primárně jinde. Ideálně by bylo každou potravinu rozebrat zvlášť.</w:t>
       </w:r>
     </w:p>
@@ -2685,7 +4000,25 @@
         <w:rPr>
           <w:lang w:val="cs-CZ"/>
         </w:rPr>
-        <w:t>Na konec bych ještě rád podotknul, že si uvědomuji, že by možná bylo vhodnější během spouštění příkazů používat spíše čiselné kódy než slovní spojení, nicméně uživatelsky mi to připadá přívětivější a pokud bych tyto příkazy spouštěl a viděl poprvé, rozhodně by mi to usnadnilo orientaci.</w:t>
+        <w:t>Na konec bych ještě rád podotknul, že si uvědomuji, že by možná bylo vhodnější během spouštění příkazů používat spíše č</w:t>
+      </w:r>
+      <w:r>
+        <w:rPr>
+          <w:lang w:val="cs-CZ"/>
+        </w:rPr>
+        <w:t>í</w:t>
+      </w:r>
+      <w:r>
+        <w:rPr>
+          <w:lang w:val="cs-CZ"/>
+        </w:rPr>
+        <w:t>selné kódy než slovní spojení, nicméně uživatelsky mi to připadá přívětivější a pokud bych tyto příkazy spouštěl a viděl poprvé, rozhodně by mi to usnadnilo orientaci</w:t>
+      </w:r>
+      <w:r>
+        <w:rPr>
+          <w:lang w:val="cs-CZ"/>
+        </w:rPr>
+        <w:t xml:space="preserve"> v problematice.</w:t>
       </w:r>
     </w:p>
     <w:p>

</xml_diff>